<commit_message>
Completed pass Oct 22
git-svn-id: svn://136.177.114.72/svn_GW/phastpp/branches/phastpp3-worker@9002 1feff8c3-07ed-0310-ac33-dd36852eb9cd
</commit_message>
<xml_diff>
--- a/src/phast/PhreeqcRM/JournalArticle/PhreeqcRM_Oct21_DP.docx
+++ b/src/phast/PhreeqcRM/JournalArticle/PhreeqcRM_Oct21_DP.docx
@@ -14983,15 +14983,7 @@
         <w:rPr>
           <w:lang w:val="en-US"/>
         </w:rPr>
-        <w:t>impl</w:t>
-      </w:r>
-      <w:bookmarkStart w:id="252" w:name="_GoBack"/>
-      <w:bookmarkEnd w:id="252"/>
-      <w:r>
-        <w:rPr>
-          <w:lang w:val="en-US"/>
-        </w:rPr>
-        <w:t xml:space="preserve">ement </w:t>
+        <w:t xml:space="preserve">implement </w:t>
       </w:r>
       <w:r>
         <w:rPr>
@@ -15017,41 +15009,65 @@
         </w:rPr>
         <w:t xml:space="preserve">mentation are unchanged. </w:t>
       </w:r>
-      <w:r>
-        <w:rPr>
-          <w:lang w:val="en-US"/>
-        </w:rPr>
-        <w:t xml:space="preserve">PhreeqcRM </w:t>
-      </w:r>
-      <w:r>
-        <w:rPr>
-          <w:lang w:val="en-US"/>
-        </w:rPr>
-        <w:t>is</w:t>
-      </w:r>
-      <w:r>
-        <w:rPr>
-          <w:lang w:val="en-US"/>
-        </w:rPr>
-        <w:t xml:space="preserve"> coupled </w:t>
-      </w:r>
-      <w:r>
-        <w:rPr>
-          <w:lang w:val="en-US"/>
-        </w:rPr>
-        <w:t>in</w:t>
-      </w:r>
-      <w:r>
-        <w:rPr>
-          <w:lang w:val="en-US"/>
-        </w:rPr>
-        <w:t>to</w:t>
-      </w:r>
-      <w:r>
-        <w:rPr>
-          <w:lang w:val="en-US"/>
-        </w:rPr>
-        <w:t xml:space="preserve"> PHAST by rewriting the code that coupled the transport calculation </w:t>
+      <w:del w:id="252" w:author="Parkhurst, David L." w:date="2014-10-22T13:52:00Z">
+        <w:r>
+          <w:rPr>
+            <w:lang w:val="en-US"/>
+          </w:rPr>
+          <w:delText xml:space="preserve">PhreeqcRM </w:delText>
+        </w:r>
+        <w:r>
+          <w:rPr>
+            <w:lang w:val="en-US"/>
+          </w:rPr>
+          <w:delText>is</w:delText>
+        </w:r>
+        <w:r>
+          <w:rPr>
+            <w:lang w:val="en-US"/>
+          </w:rPr>
+          <w:delText xml:space="preserve"> coupled </w:delText>
+        </w:r>
+        <w:r>
+          <w:rPr>
+            <w:lang w:val="en-US"/>
+          </w:rPr>
+          <w:delText>in</w:delText>
+        </w:r>
+        <w:r>
+          <w:rPr>
+            <w:lang w:val="en-US"/>
+          </w:rPr>
+          <w:delText>to</w:delText>
+        </w:r>
+        <w:r>
+          <w:rPr>
+            <w:lang w:val="en-US"/>
+          </w:rPr>
+          <w:delText xml:space="preserve"> PHAST by rewriting </w:delText>
+        </w:r>
+      </w:del>
+      <w:ins w:id="253" w:author="Parkhurst, David L." w:date="2014-10-22T13:52:00Z">
+        <w:r>
+          <w:rPr>
+            <w:lang w:val="en-US"/>
+          </w:rPr>
+          <w:t>T</w:t>
+        </w:r>
+      </w:ins>
+      <w:del w:id="254" w:author="Parkhurst, David L." w:date="2014-10-22T13:52:00Z">
+        <w:r>
+          <w:rPr>
+            <w:lang w:val="en-US"/>
+          </w:rPr>
+          <w:delText>t</w:delText>
+        </w:r>
+      </w:del>
+      <w:r>
+        <w:rPr>
+          <w:lang w:val="en-US"/>
+        </w:rPr>
+        <w:t xml:space="preserve">he code that coupled the transport calculation </w:t>
       </w:r>
       <w:r>
         <w:rPr>
@@ -15063,25 +15079,69 @@
         <w:rPr>
           <w:lang w:val="en-US"/>
         </w:rPr>
-        <w:t xml:space="preserve">to the reaction calculations. The previous version of PHAST (version 2) relied on the source code of PHREEQC version 2 with additional coding to define initial and boundary conditions, transfer concentrations from transport to reaction cells, run reaction calculations, and return concentrations for transport. PhreeqcRM </w:t>
-      </w:r>
-      <w:r>
-        <w:rPr>
-          <w:lang w:val="en-US"/>
-        </w:rPr>
-        <w:t>is</w:t>
-      </w:r>
-      <w:r>
-        <w:rPr>
-          <w:lang w:val="en-US"/>
-        </w:rPr>
-        <w:t xml:space="preserve"> </w:t>
-      </w:r>
-      <w:r>
-        <w:rPr>
-          <w:lang w:val="en-US"/>
-        </w:rPr>
-        <w:t>designed to perform these functions for PHAST, and there is a close correspondence between the functions o</w:t>
+        <w:t>to the reaction calculations</w:t>
+      </w:r>
+      <w:ins w:id="255" w:author="Parkhurst, David L." w:date="2014-10-22T13:52:00Z">
+        <w:r>
+          <w:rPr>
+            <w:lang w:val="en-US"/>
+          </w:rPr>
+          <w:t xml:space="preserve"> was rewritten to use PhreeqcRM</w:t>
+        </w:r>
+      </w:ins>
+      <w:r>
+        <w:rPr>
+          <w:lang w:val="en-US"/>
+        </w:rPr>
+        <w:t xml:space="preserve">. The previous version of PHAST (version 2) relied on the source code of PHREEQC version 2 with additional coding to define initial and boundary conditions, transfer concentrations from transport to reaction cells, run reaction calculations, and return concentrations for transport. PhreeqcRM </w:t>
+      </w:r>
+      <w:del w:id="256" w:author="Parkhurst, David L." w:date="2014-10-22T13:53:00Z">
+        <w:r>
+          <w:rPr>
+            <w:lang w:val="en-US"/>
+          </w:rPr>
+          <w:delText>is</w:delText>
+        </w:r>
+        <w:r>
+          <w:rPr>
+            <w:lang w:val="en-US"/>
+          </w:rPr>
+          <w:delText xml:space="preserve"> </w:delText>
+        </w:r>
+      </w:del>
+      <w:ins w:id="257" w:author="Parkhurst, David L." w:date="2014-10-22T13:53:00Z">
+        <w:r>
+          <w:rPr>
+            <w:lang w:val="en-US"/>
+          </w:rPr>
+          <w:t>was</w:t>
+        </w:r>
+        <w:r>
+          <w:rPr>
+            <w:lang w:val="en-US"/>
+          </w:rPr>
+          <w:t xml:space="preserve"> </w:t>
+        </w:r>
+      </w:ins>
+      <w:r>
+        <w:rPr>
+          <w:lang w:val="en-US"/>
+        </w:rPr>
+        <w:t xml:space="preserve">designed to perform these functions for PHAST, and </w:t>
+      </w:r>
+      <w:del w:id="258" w:author="Parkhurst, David L." w:date="2014-10-22T13:53:00Z">
+        <w:r>
+          <w:rPr>
+            <w:lang w:val="en-US"/>
+          </w:rPr>
+          <w:delText xml:space="preserve">there is a close correspondence between </w:delText>
+        </w:r>
+      </w:del>
+      <w:r>
+        <w:rPr>
+          <w:lang w:val="en-US"/>
+        </w:rPr>
+        <w:t>the functions o</w:t>
       </w:r>
       <w:r>
         <w:rPr>
@@ -15093,13 +15153,71 @@
         <w:rPr>
           <w:lang w:val="en-US"/>
         </w:rPr>
-        <w:t xml:space="preserve"> the previous PHAST version and the metho</w:t>
-      </w:r>
-      <w:r>
-        <w:rPr>
-          <w:lang w:val="en-US"/>
-        </w:rPr>
-        <w:t>ds incorporated into PhreeqcRM.</w:t>
+        <w:t xml:space="preserve"> the previous PHAST version </w:t>
+      </w:r>
+      <w:del w:id="259" w:author="Parkhurst, David L." w:date="2014-10-22T13:53:00Z">
+        <w:r>
+          <w:rPr>
+            <w:lang w:val="en-US"/>
+          </w:rPr>
+          <w:delText xml:space="preserve">and </w:delText>
+        </w:r>
+      </w:del>
+      <w:ins w:id="260" w:author="Parkhurst, David L." w:date="2014-10-22T13:53:00Z">
+        <w:r>
+          <w:rPr>
+            <w:lang w:val="en-US"/>
+          </w:rPr>
+          <w:t>correspond closely with</w:t>
+        </w:r>
+        <w:r>
+          <w:rPr>
+            <w:lang w:val="en-US"/>
+          </w:rPr>
+          <w:t xml:space="preserve"> </w:t>
+        </w:r>
+      </w:ins>
+      <w:r>
+        <w:rPr>
+          <w:lang w:val="en-US"/>
+        </w:rPr>
+        <w:t>the metho</w:t>
+      </w:r>
+      <w:r>
+        <w:rPr>
+          <w:lang w:val="en-US"/>
+        </w:rPr>
+        <w:t xml:space="preserve">ds </w:t>
+      </w:r>
+      <w:del w:id="261" w:author="Parkhurst, David L." w:date="2014-10-22T13:54:00Z">
+        <w:r>
+          <w:rPr>
+            <w:lang w:val="en-US"/>
+          </w:rPr>
+          <w:delText xml:space="preserve">incorporated </w:delText>
+        </w:r>
+      </w:del>
+      <w:ins w:id="262" w:author="Parkhurst, David L." w:date="2014-10-22T13:54:00Z">
+        <w:r>
+          <w:rPr>
+            <w:lang w:val="en-US"/>
+          </w:rPr>
+          <w:t>of</w:t>
+        </w:r>
+      </w:ins>
+      <w:del w:id="263" w:author="Parkhurst, David L." w:date="2014-10-22T13:54:00Z">
+        <w:r>
+          <w:rPr>
+            <w:lang w:val="en-US"/>
+          </w:rPr>
+          <w:delText>into</w:delText>
+        </w:r>
+      </w:del>
+      <w:r>
+        <w:rPr>
+          <w:lang w:val="en-US"/>
+        </w:rPr>
+        <w:t xml:space="preserve"> PhreeqcRM.</w:t>
       </w:r>
     </w:p>
     <w:p>
@@ -15291,12 +15409,14 @@
         </w:rPr>
         <w:t xml:space="preserve">state of the calculations. Neither of these two output formats are intended </w:t>
       </w:r>
-      <w:r>
-        <w:rPr>
-          <w:lang w:val="en-US"/>
-        </w:rPr>
-        <w:t xml:space="preserve">to be used </w:t>
-      </w:r>
+      <w:del w:id="264" w:author="Parkhurst, David L." w:date="2014-10-22T13:55:00Z">
+        <w:r>
+          <w:rPr>
+            <w:lang w:val="en-US"/>
+          </w:rPr>
+          <w:delText xml:space="preserve">to be used </w:delText>
+        </w:r>
+      </w:del>
       <w:r>
         <w:rPr>
           <w:lang w:val="en-US"/>
@@ -15325,7 +15445,21 @@
         <w:rPr>
           <w:lang w:val="en-US"/>
         </w:rPr>
-        <w:t>postprocessing</w:t>
+        <w:t>post</w:t>
+      </w:r>
+      <w:ins w:id="265" w:author="Parkhurst, David L." w:date="2014-10-22T13:55:00Z">
+        <w:r>
+          <w:rPr>
+            <w:lang w:val="en-US"/>
+          </w:rPr>
+          <w:t>-</w:t>
+        </w:r>
+      </w:ins>
+      <w:r>
+        <w:rPr>
+          <w:lang w:val="en-US"/>
+        </w:rPr>
+        <w:t>processing</w:t>
       </w:r>
       <w:r>
         <w:rPr>
@@ -15333,18 +15467,34 @@
         </w:rPr>
         <w:t xml:space="preserve">. New code </w:t>
       </w:r>
-      <w:r>
-        <w:rPr>
-          <w:lang w:val="en-US"/>
-        </w:rPr>
-        <w:t>is</w:t>
-      </w:r>
-      <w:r>
-        <w:rPr>
-          <w:lang w:val="en-US"/>
-        </w:rPr>
-        <w:t xml:space="preserve"> </w:t>
-      </w:r>
+      <w:del w:id="266" w:author="Parkhurst, David L." w:date="2014-10-22T13:58:00Z">
+        <w:r>
+          <w:rPr>
+            <w:lang w:val="en-US"/>
+          </w:rPr>
+          <w:delText>is</w:delText>
+        </w:r>
+        <w:r>
+          <w:rPr>
+            <w:lang w:val="en-US"/>
+          </w:rPr>
+          <w:delText xml:space="preserve"> </w:delText>
+        </w:r>
+      </w:del>
+      <w:ins w:id="267" w:author="Parkhurst, David L." w:date="2014-10-22T13:58:00Z">
+        <w:r>
+          <w:rPr>
+            <w:lang w:val="en-US"/>
+          </w:rPr>
+          <w:t>was</w:t>
+        </w:r>
+        <w:r>
+          <w:rPr>
+            <w:lang w:val="en-US"/>
+          </w:rPr>
+          <w:t xml:space="preserve"> </w:t>
+        </w:r>
+      </w:ins>
       <w:r>
         <w:rPr>
           <w:lang w:val="en-US"/>
@@ -15361,20 +15511,66 @@
         <w:rPr>
           <w:lang w:val="en-US"/>
         </w:rPr>
-        <w:t xml:space="preserve">output data, and write files in the same format as the previous version, either as text or in HDF (Hierarchical Data </w:t>
-      </w:r>
-      <w:r>
-        <w:rPr>
-          <w:lang w:val="en-US"/>
-        </w:rPr>
-        <w:lastRenderedPageBreak/>
-        <w:t xml:space="preserve">Format). Another output format </w:t>
-      </w:r>
-      <w:r>
-        <w:rPr>
-          <w:lang w:val="en-US"/>
-        </w:rPr>
-        <w:t>is used to save</w:t>
+        <w:t xml:space="preserve">output data, and write files in the same format as the previous version, either as text or in HDF (Hierarchical Data Format). </w:t>
+      </w:r>
+      <w:ins w:id="268" w:author="Parkhurst, David L." w:date="2014-10-22T13:59:00Z">
+        <w:r>
+          <w:rPr>
+            <w:lang w:val="en-US"/>
+          </w:rPr>
+          <w:lastRenderedPageBreak/>
+          <w:t>PHAST has a</w:t>
+        </w:r>
+      </w:ins>
+      <w:del w:id="269" w:author="Parkhurst, David L." w:date="2014-10-22T13:59:00Z">
+        <w:r>
+          <w:rPr>
+            <w:lang w:val="en-US"/>
+          </w:rPr>
+          <w:delText>A</w:delText>
+        </w:r>
+      </w:del>
+      <w:r>
+        <w:rPr>
+          <w:lang w:val="en-US"/>
+        </w:rPr>
+        <w:t xml:space="preserve">nother output format </w:t>
+      </w:r>
+      <w:ins w:id="270" w:author="Parkhurst, David L." w:date="2014-10-22T13:59:00Z">
+        <w:r>
+          <w:rPr>
+            <w:lang w:val="en-US"/>
+          </w:rPr>
+          <w:t xml:space="preserve">that </w:t>
+        </w:r>
+      </w:ins>
+      <w:del w:id="271" w:author="Parkhurst, David L." w:date="2014-10-22T13:58:00Z">
+        <w:r>
+          <w:rPr>
+            <w:lang w:val="en-US"/>
+          </w:rPr>
+          <w:delText xml:space="preserve">is </w:delText>
+        </w:r>
+      </w:del>
+      <w:ins w:id="272" w:author="Parkhurst, David L." w:date="2014-10-22T13:58:00Z">
+        <w:r>
+          <w:rPr>
+            <w:lang w:val="en-US"/>
+          </w:rPr>
+          <w:t>is</w:t>
+        </w:r>
+        <w:r>
+          <w:rPr>
+            <w:lang w:val="en-US"/>
+          </w:rPr>
+          <w:t xml:space="preserve"> </w:t>
+        </w:r>
+      </w:ins>
+      <w:r>
+        <w:rPr>
+          <w:lang w:val="en-US"/>
+        </w:rPr>
+        <w:t>used to save</w:t>
       </w:r>
       <w:r>
         <w:rPr>
@@ -15394,12 +15590,22 @@
         </w:rPr>
         <w:t xml:space="preserve"> subsequent simulations on a smaller, more refined grid. </w:t>
       </w:r>
-      <w:r>
-        <w:rPr>
-          <w:lang w:val="en-US"/>
-        </w:rPr>
-        <w:t>C</w:t>
-      </w:r>
+      <w:ins w:id="273" w:author="Parkhurst, David L." w:date="2014-10-22T14:00:00Z">
+        <w:r>
+          <w:rPr>
+            <w:lang w:val="en-US"/>
+          </w:rPr>
+          <w:t>To recreate this file format, c</w:t>
+        </w:r>
+      </w:ins>
+      <w:del w:id="274" w:author="Parkhurst, David L." w:date="2014-10-22T14:00:00Z">
+        <w:r>
+          <w:rPr>
+            <w:lang w:val="en-US"/>
+          </w:rPr>
+          <w:delText>C</w:delText>
+        </w:r>
+      </w:del>
       <w:r>
         <w:rPr>
           <w:lang w:val="en-US"/>
@@ -15567,53 +15773,193 @@
         </w:rPr>
         <w:t xml:space="preserve">version </w:t>
       </w:r>
-      <w:r>
-        <w:rPr>
-          <w:lang w:val="en-US"/>
-        </w:rPr>
-        <w:t>involve</w:t>
-      </w:r>
-      <w:r>
-        <w:rPr>
-          <w:lang w:val="en-US"/>
-        </w:rPr>
-        <w:t>s</w:t>
-      </w:r>
-      <w:r>
-        <w:rPr>
-          <w:lang w:val="en-US"/>
-        </w:rPr>
-        <w:t xml:space="preserve"> </w:t>
-      </w:r>
+      <w:del w:id="275" w:author="Parkhurst, David L." w:date="2014-10-22T14:01:00Z">
+        <w:r>
+          <w:rPr>
+            <w:lang w:val="en-US"/>
+          </w:rPr>
+          <w:delText>involve</w:delText>
+        </w:r>
+        <w:r>
+          <w:rPr>
+            <w:lang w:val="en-US"/>
+          </w:rPr>
+          <w:delText>s</w:delText>
+        </w:r>
+        <w:r>
+          <w:rPr>
+            <w:lang w:val="en-US"/>
+          </w:rPr>
+          <w:delText xml:space="preserve"> </w:delText>
+        </w:r>
+      </w:del>
+      <w:ins w:id="276" w:author="Parkhurst, David L." w:date="2014-10-22T14:01:00Z">
+        <w:r>
+          <w:rPr>
+            <w:lang w:val="en-US"/>
+          </w:rPr>
+          <w:t>involve</w:t>
+        </w:r>
+        <w:r>
+          <w:rPr>
+            <w:lang w:val="en-US"/>
+          </w:rPr>
+          <w:t>d</w:t>
+        </w:r>
+        <w:r>
+          <w:rPr>
+            <w:lang w:val="en-US"/>
+          </w:rPr>
+          <w:t xml:space="preserve"> </w:t>
+        </w:r>
+      </w:ins>
       <w:r>
         <w:rPr>
           <w:lang w:val="en-US"/>
         </w:rPr>
         <w:t xml:space="preserve">parallelizing the transport calculations for each component. Fortran modules </w:t>
       </w:r>
-      <w:r>
-        <w:rPr>
-          <w:lang w:val="en-US"/>
-        </w:rPr>
-        <w:t xml:space="preserve">are </w:t>
-      </w:r>
-      <w:r>
-        <w:rPr>
-          <w:lang w:val="en-US"/>
-        </w:rPr>
-        <w:t xml:space="preserve">created to contain all of the data necessary to perform a transport calculation, and the logic to perform these calculations in parallel </w:t>
-      </w:r>
-      <w:r>
-        <w:rPr>
-          <w:lang w:val="en-US"/>
-        </w:rPr>
-        <w:t xml:space="preserve">is </w:t>
-      </w:r>
-      <w:r>
-        <w:rPr>
-          <w:lang w:val="en-US"/>
-        </w:rPr>
-        <w:t>added to the Fortran code. For</w:t>
+      <w:del w:id="277" w:author="Parkhurst, David L." w:date="2014-10-22T14:01:00Z">
+        <w:r>
+          <w:rPr>
+            <w:lang w:val="en-US"/>
+          </w:rPr>
+          <w:delText xml:space="preserve">are </w:delText>
+        </w:r>
+      </w:del>
+      <w:ins w:id="278" w:author="Parkhurst, David L." w:date="2014-10-22T14:01:00Z">
+        <w:r>
+          <w:rPr>
+            <w:lang w:val="en-US"/>
+          </w:rPr>
+          <w:t>were</w:t>
+        </w:r>
+        <w:r>
+          <w:rPr>
+            <w:lang w:val="en-US"/>
+          </w:rPr>
+          <w:t xml:space="preserve"> </w:t>
+        </w:r>
+      </w:ins>
+      <w:del w:id="279" w:author="Parkhurst, David L." w:date="2014-10-22T14:01:00Z">
+        <w:r>
+          <w:rPr>
+            <w:lang w:val="en-US"/>
+          </w:rPr>
+          <w:delText xml:space="preserve">created </w:delText>
+        </w:r>
+      </w:del>
+      <w:ins w:id="280" w:author="Parkhurst, David L." w:date="2014-10-22T14:02:00Z">
+        <w:r>
+          <w:rPr>
+            <w:lang w:val="en-US"/>
+          </w:rPr>
+          <w:t>written</w:t>
+        </w:r>
+      </w:ins>
+      <w:ins w:id="281" w:author="Parkhurst, David L." w:date="2014-10-22T14:01:00Z">
+        <w:r>
+          <w:rPr>
+            <w:lang w:val="en-US"/>
+          </w:rPr>
+          <w:t xml:space="preserve"> </w:t>
+        </w:r>
+      </w:ins>
+      <w:ins w:id="282" w:author="Parkhurst, David L." w:date="2014-10-22T14:02:00Z">
+        <w:r>
+          <w:rPr>
+            <w:lang w:val="en-US"/>
+          </w:rPr>
+          <w:t>to</w:t>
+        </w:r>
+      </w:ins>
+      <w:del w:id="283" w:author="Parkhurst, David L." w:date="2014-10-22T14:02:00Z">
+        <w:r>
+          <w:rPr>
+            <w:lang w:val="en-US"/>
+          </w:rPr>
+          <w:delText>to</w:delText>
+        </w:r>
+      </w:del>
+      <w:r>
+        <w:rPr>
+          <w:lang w:val="en-US"/>
+        </w:rPr>
+        <w:t xml:space="preserve"> contain all of the data necessary </w:t>
+      </w:r>
+      <w:del w:id="284" w:author="Parkhurst, David L." w:date="2014-10-22T14:02:00Z">
+        <w:r>
+          <w:rPr>
+            <w:lang w:val="en-US"/>
+          </w:rPr>
+          <w:delText>to perform</w:delText>
+        </w:r>
+      </w:del>
+      <w:ins w:id="285" w:author="Parkhurst, David L." w:date="2014-10-22T14:02:00Z">
+        <w:r>
+          <w:rPr>
+            <w:lang w:val="en-US"/>
+          </w:rPr>
+          <w:t>for</w:t>
+        </w:r>
+      </w:ins>
+      <w:r>
+        <w:rPr>
+          <w:lang w:val="en-US"/>
+        </w:rPr>
+        <w:t xml:space="preserve"> a transport calculation, and </w:t>
+      </w:r>
+      <w:del w:id="286" w:author="Parkhurst, David L." w:date="2014-10-22T14:03:00Z">
+        <w:r>
+          <w:rPr>
+            <w:lang w:val="en-US"/>
+          </w:rPr>
+          <w:delText>the logic</w:delText>
+        </w:r>
+      </w:del>
+      <w:ins w:id="287" w:author="Parkhurst, David L." w:date="2014-10-22T14:03:00Z">
+        <w:r>
+          <w:rPr>
+            <w:lang w:val="en-US"/>
+          </w:rPr>
+          <w:t>methods were added</w:t>
+        </w:r>
+      </w:ins>
+      <w:r>
+        <w:rPr>
+          <w:lang w:val="en-US"/>
+        </w:rPr>
+        <w:t xml:space="preserve"> to perform these calculations in parallel</w:t>
+      </w:r>
+      <w:del w:id="288" w:author="Parkhurst, David L." w:date="2014-10-22T14:03:00Z">
+        <w:r>
+          <w:rPr>
+            <w:lang w:val="en-US"/>
+          </w:rPr>
+          <w:delText xml:space="preserve"> </w:delText>
+        </w:r>
+      </w:del>
+      <w:del w:id="289" w:author="Parkhurst, David L." w:date="2014-10-22T14:01:00Z">
+        <w:r>
+          <w:rPr>
+            <w:lang w:val="en-US"/>
+          </w:rPr>
+          <w:delText xml:space="preserve">is </w:delText>
+        </w:r>
+      </w:del>
+      <w:del w:id="290" w:author="Parkhurst, David L." w:date="2014-10-22T14:03:00Z">
+        <w:r>
+          <w:rPr>
+            <w:lang w:val="en-US"/>
+          </w:rPr>
+          <w:delText>added to the Fortran code</w:delText>
+        </w:r>
+      </w:del>
+      <w:r>
+        <w:rPr>
+          <w:lang w:val="en-US"/>
+        </w:rPr>
+        <w:t>. For</w:t>
       </w:r>
       <w:r>
         <w:rPr>
@@ -15627,18 +15973,34 @@
         </w:rPr>
         <w:t xml:space="preserve">, a single loop </w:t>
       </w:r>
-      <w:r>
-        <w:rPr>
-          <w:lang w:val="en-US"/>
-        </w:rPr>
-        <w:t>is</w:t>
-      </w:r>
-      <w:r>
-        <w:rPr>
-          <w:lang w:val="en-US"/>
-        </w:rPr>
-        <w:t xml:space="preserve"> </w:t>
-      </w:r>
+      <w:del w:id="291" w:author="Parkhurst, David L." w:date="2014-10-22T14:03:00Z">
+        <w:r>
+          <w:rPr>
+            <w:lang w:val="en-US"/>
+          </w:rPr>
+          <w:delText>is</w:delText>
+        </w:r>
+        <w:r>
+          <w:rPr>
+            <w:lang w:val="en-US"/>
+          </w:rPr>
+          <w:delText xml:space="preserve"> </w:delText>
+        </w:r>
+      </w:del>
+      <w:ins w:id="292" w:author="Parkhurst, David L." w:date="2014-10-22T14:03:00Z">
+        <w:r>
+          <w:rPr>
+            <w:lang w:val="en-US"/>
+          </w:rPr>
+          <w:t>was</w:t>
+        </w:r>
+        <w:r>
+          <w:rPr>
+            <w:lang w:val="en-US"/>
+          </w:rPr>
+          <w:t xml:space="preserve"> </w:t>
+        </w:r>
+      </w:ins>
       <w:r>
         <w:rPr>
           <w:lang w:val="en-US"/>
@@ -15655,7 +16017,29 @@
         <w:rPr>
           <w:lang w:val="en-US"/>
         </w:rPr>
-        <w:t xml:space="preserve"> directives that assigned component</w:t>
+        <w:t xml:space="preserve"> directives that assign</w:t>
+      </w:r>
+      <w:del w:id="293" w:author="Parkhurst, David L." w:date="2014-10-22T14:03:00Z">
+        <w:r>
+          <w:rPr>
+            <w:lang w:val="en-US"/>
+          </w:rPr>
+          <w:delText xml:space="preserve">ed </w:delText>
+        </w:r>
+      </w:del>
+      <w:ins w:id="294" w:author="Parkhurst, David L." w:date="2014-10-22T14:03:00Z">
+        <w:r>
+          <w:rPr>
+            <w:lang w:val="en-US"/>
+          </w:rPr>
+          <w:t xml:space="preserve"> </w:t>
+        </w:r>
+      </w:ins>
+      <w:r>
+        <w:rPr>
+          <w:lang w:val="en-US"/>
+        </w:rPr>
+        <w:t>component</w:t>
       </w:r>
       <w:r>
         <w:rPr>
@@ -15736,7 +16120,15 @@
         <w:pStyle w:val="Heading2"/>
       </w:pPr>
       <w:r>
-        <w:t>Implementation as Reaction Engine for FEFLOW</w:t>
+        <w:t xml:space="preserve">Implementation as </w:t>
+      </w:r>
+      <w:ins w:id="295" w:author="Parkhurst, David L." w:date="2014-10-22T14:04:00Z">
+        <w:r>
+          <w:t xml:space="preserve">the </w:t>
+        </w:r>
+      </w:ins>
+      <w:r>
+        <w:t>Reaction Engine for FEFLOW</w:t>
       </w:r>
     </w:p>
     <w:p>
@@ -15752,6 +16144,190 @@
         </w:rPr>
         <w:t>PhreeqcRM</w:t>
       </w:r>
+      <w:del w:id="296" w:author="Parkhurst, David L." w:date="2014-10-22T14:15:00Z">
+        <w:r>
+          <w:rPr>
+            <w:lang w:val="en-US"/>
+          </w:rPr>
+          <w:delText>,</w:delText>
+        </w:r>
+        <w:r>
+          <w:rPr>
+            <w:lang w:val="en-US"/>
+          </w:rPr>
+          <w:delText xml:space="preserve"> as reaction engine</w:delText>
+        </w:r>
+      </w:del>
+      <w:ins w:id="297" w:author="Parkhurst, David L." w:date="2014-10-22T14:15:00Z">
+        <w:r>
+          <w:rPr>
+            <w:lang w:val="en-US"/>
+          </w:rPr>
+          <w:t xml:space="preserve"> </w:t>
+        </w:r>
+      </w:ins>
+      <w:ins w:id="298" w:author="Parkhurst, David L." w:date="2014-10-22T14:17:00Z">
+        <w:r>
+          <w:rPr>
+            <w:lang w:val="en-US"/>
+          </w:rPr>
+          <w:t>is</w:t>
+        </w:r>
+      </w:ins>
+      <w:ins w:id="299" w:author="Parkhurst, David L." w:date="2014-10-22T14:15:00Z">
+        <w:r>
+          <w:rPr>
+            <w:lang w:val="en-US"/>
+          </w:rPr>
+          <w:t xml:space="preserve"> implemented </w:t>
+        </w:r>
+      </w:ins>
+      <w:ins w:id="300" w:author="Parkhurst, David L." w:date="2014-10-22T14:16:00Z">
+        <w:r>
+          <w:rPr>
+            <w:lang w:val="en-US"/>
+          </w:rPr>
+          <w:t>as an optional plugin</w:t>
+        </w:r>
+        <w:r>
+          <w:rPr>
+            <w:lang w:val="en-US"/>
+          </w:rPr>
+          <w:t xml:space="preserve"> for </w:t>
+        </w:r>
+      </w:ins>
+      <w:del w:id="301" w:author="Parkhurst, David L." w:date="2014-10-22T14:16:00Z">
+        <w:r>
+          <w:rPr>
+            <w:lang w:val="en-US"/>
+          </w:rPr>
+          <w:delText xml:space="preserve"> for </w:delText>
+        </w:r>
+      </w:del>
+      <w:r>
+        <w:rPr>
+          <w:lang w:val="en-US"/>
+        </w:rPr>
+        <w:t>the groundwater modelling software FEFLOW</w:t>
+      </w:r>
+      <w:r>
+        <w:rPr>
+          <w:lang w:val="en-US"/>
+        </w:rPr>
+        <w:t xml:space="preserve"> </w:t>
+      </w:r>
+      <w:r>
+        <w:fldChar w:fldCharType="begin"/>
+      </w:r>
+      <w:r>
+        <w:instrText xml:space="preserve"> ADDIN ZOTERO_ITEM CSL_CITATION {"citationID":"VqSi2Ktc","properties":{"formattedCitation":"[36]","plainCitation":"[36]"},"citationItems":[{"id":22,"uris":["http://zotero.org/users/1809694/items/VXCPRXVC"],"uri":["http://zotero.org/users/1809694/items/VXCPRXVC"],"itemData":{"id":22,"type":"article","title":"FEFLOW® 6.2 User Manual","URL":"http://www.feflow.com/uploads/media/users_manual62.pdf","author":[{"family":"DHI-WASY","given":""}],"issued":{"date-parts":[["2014"]]},"accessed":{"date-parts":[["2014",8,18]]}}}],"schema":"https://github.com/citation-style-language/schema/raw/master/csl-citation.json"} </w:instrText>
+      </w:r>
+      <w:r>
+        <w:fldChar w:fldCharType="separate"/>
+      </w:r>
+      <w:r>
+        <w:t>[36]</w:t>
+      </w:r>
+      <w:r>
+        <w:fldChar w:fldCharType="end"/>
+      </w:r>
+      <w:ins w:id="302" w:author="Parkhurst, David L." w:date="2014-10-22T14:16:00Z">
+        <w:r>
+          <w:t xml:space="preserve"> by</w:t>
+        </w:r>
+      </w:ins>
+      <w:del w:id="303" w:author="Parkhurst, David L." w:date="2014-10-22T14:16:00Z">
+        <w:r>
+          <w:delText>,</w:delText>
+        </w:r>
+        <w:r>
+          <w:rPr>
+            <w:lang w:val="en-US"/>
+          </w:rPr>
+          <w:delText xml:space="preserve"> is </w:delText>
+        </w:r>
+        <w:r>
+          <w:rPr>
+            <w:lang w:val="en-US"/>
+          </w:rPr>
+          <w:delText>implemented</w:delText>
+        </w:r>
+      </w:del>
+      <w:r>
+        <w:rPr>
+          <w:lang w:val="en-US"/>
+        </w:rPr>
+        <w:t xml:space="preserve"> </w:t>
+      </w:r>
+      <w:del w:id="304" w:author="Parkhurst, David L." w:date="2014-10-22T14:15:00Z">
+        <w:r>
+          <w:rPr>
+            <w:lang w:val="en-US"/>
+          </w:rPr>
+          <w:delText xml:space="preserve">as an optional plugin </w:delText>
+        </w:r>
+      </w:del>
+      <w:r>
+        <w:rPr>
+          <w:lang w:val="en-US"/>
+        </w:rPr>
+        <w:t xml:space="preserve">using FEFLOW’s Interface Manager (IFM). In addition to the API, the IFM </w:t>
+      </w:r>
+      <w:r>
+        <w:rPr>
+          <w:lang w:val="en-US"/>
+        </w:rPr>
+        <w:t xml:space="preserve">provides </w:t>
+      </w:r>
+      <w:r>
+        <w:rPr>
+          <w:lang w:val="en-US"/>
+        </w:rPr>
+        <w:t xml:space="preserve">plugin methods </w:t>
+      </w:r>
+      <w:r>
+        <w:rPr>
+          <w:lang w:val="en-US"/>
+        </w:rPr>
+        <w:t xml:space="preserve">that execute </w:t>
+      </w:r>
+      <w:r>
+        <w:rPr>
+          <w:lang w:val="en-US"/>
+        </w:rPr>
+        <w:t>at certain events during program flow</w:t>
+      </w:r>
+      <w:r>
+        <w:rPr>
+          <w:lang w:val="en-US"/>
+        </w:rPr>
+        <w:t xml:space="preserve">. Similar to PHAST, </w:t>
+      </w:r>
+      <w:r>
+        <w:rPr>
+          <w:lang w:val="en-US"/>
+        </w:rPr>
+        <w:lastRenderedPageBreak/>
+        <w:t xml:space="preserve">these event-based </w:t>
+      </w:r>
+      <w:r>
+        <w:rPr>
+          <w:lang w:val="en-US"/>
+        </w:rPr>
+        <w:t xml:space="preserve">methods </w:t>
+      </w:r>
+      <w:r>
+        <w:rPr>
+          <w:lang w:val="en-US"/>
+        </w:rPr>
+        <w:t>are implemented as callbacks for the FEFLOW main program</w:t>
+      </w:r>
+      <w:r>
+        <w:rPr>
+          <w:lang w:val="en-US"/>
+        </w:rPr>
+        <w:t>. For the problem definition, result visualization</w:t>
+      </w:r>
       <w:r>
         <w:rPr>
           <w:lang w:val="en-US"/>
@@ -15762,128 +16338,33 @@
         <w:rPr>
           <w:lang w:val="en-US"/>
         </w:rPr>
-        <w:t xml:space="preserve"> as reaction engine for the groundwater modelling software FEFLOW</w:t>
-      </w:r>
-      <w:r>
-        <w:rPr>
-          <w:lang w:val="en-US"/>
-        </w:rPr>
-        <w:t xml:space="preserve"> </w:t>
-      </w:r>
-      <w:r>
-        <w:fldChar w:fldCharType="begin"/>
-      </w:r>
-      <w:r>
-        <w:instrText xml:space="preserve"> ADDIN ZOTERO_ITEM CSL_CITATION {"citationID":"VqSi2Ktc","properties":{"formattedCitation":"[36]","plainCitation":"[36]"},"citationItems":[{"id":22,"uris":["http://zotero.org/users/1809694/items/VXCPRXVC"],"uri":["http://zotero.org/users/1809694/items/VXCPRXVC"],"itemData":{"id":22,"type":"article","title":"FEFLOW® 6.2 User Manual","URL":"http://www.feflow.com/uploads/media/users_manual62.pdf","author":[{"family":"DHI-WASY","given":""}],"issued":{"date-parts":[["2014"]]},"accessed":{"date-parts":[["2014",8,18]]}}}],"schema":"https://github.com/citation-style-language/schema/raw/master/csl-citation.json"} </w:instrText>
-      </w:r>
-      <w:r>
-        <w:fldChar w:fldCharType="separate"/>
-      </w:r>
-      <w:r>
-        <w:t>[36]</w:t>
-      </w:r>
-      <w:r>
-        <w:fldChar w:fldCharType="end"/>
-      </w:r>
-      <w:r>
+        <w:t xml:space="preserve"> and result storage</w:t>
+      </w:r>
+      <w:r>
+        <w:rPr>
+          <w:lang w:val="en-US"/>
+        </w:rPr>
         <w:t>,</w:t>
       </w:r>
       <w:r>
         <w:rPr>
           <w:lang w:val="en-US"/>
         </w:rPr>
-        <w:t xml:space="preserve"> is </w:t>
-      </w:r>
-      <w:r>
-        <w:rPr>
-          <w:lang w:val="en-US"/>
-        </w:rPr>
-        <w:t>implemented</w:t>
-      </w:r>
-      <w:r>
-        <w:rPr>
-          <w:lang w:val="en-US"/>
-        </w:rPr>
-        <w:t xml:space="preserve"> as an optional plugin using FEFLOW’s Interface Manager (IFM). In addition to </w:t>
-      </w:r>
-      <w:r>
-        <w:rPr>
-          <w:lang w:val="en-US"/>
-        </w:rPr>
-        <w:lastRenderedPageBreak/>
-        <w:t xml:space="preserve">the API, the IFM </w:t>
-      </w:r>
-      <w:r>
-        <w:rPr>
-          <w:lang w:val="en-US"/>
-        </w:rPr>
-        <w:t xml:space="preserve">provides </w:t>
-      </w:r>
-      <w:r>
-        <w:rPr>
-          <w:lang w:val="en-US"/>
-        </w:rPr>
-        <w:t xml:space="preserve">plugin methods </w:t>
-      </w:r>
-      <w:r>
-        <w:rPr>
-          <w:lang w:val="en-US"/>
-        </w:rPr>
-        <w:t xml:space="preserve">that execute </w:t>
-      </w:r>
-      <w:r>
-        <w:rPr>
-          <w:lang w:val="en-US"/>
-        </w:rPr>
-        <w:t>at certain events during program flow</w:t>
-      </w:r>
-      <w:r>
-        <w:rPr>
-          <w:lang w:val="en-US"/>
-        </w:rPr>
-        <w:t xml:space="preserve">. Similar to PHAST, these event-based </w:t>
-      </w:r>
-      <w:r>
-        <w:rPr>
-          <w:lang w:val="en-US"/>
-        </w:rPr>
-        <w:t xml:space="preserve">methods </w:t>
-      </w:r>
-      <w:r>
-        <w:rPr>
-          <w:lang w:val="en-US"/>
-        </w:rPr>
-        <w:t>are implemented as callbacks for the FEFLOW main program</w:t>
-      </w:r>
-      <w:r>
-        <w:rPr>
-          <w:lang w:val="en-US"/>
-        </w:rPr>
-        <w:t>. For the problem definition, result visualization</w:t>
-      </w:r>
-      <w:r>
-        <w:rPr>
-          <w:lang w:val="en-US"/>
-        </w:rPr>
-        <w:t>,</w:t>
-      </w:r>
-      <w:r>
-        <w:rPr>
-          <w:lang w:val="en-US"/>
-        </w:rPr>
-        <w:t xml:space="preserve"> and result storage</w:t>
-      </w:r>
-      <w:r>
-        <w:rPr>
-          <w:lang w:val="en-US"/>
-        </w:rPr>
-        <w:t>,</w:t>
-      </w:r>
-      <w:r>
-        <w:rPr>
-          <w:lang w:val="en-US"/>
-        </w:rPr>
-        <w:t xml:space="preserve"> FEFLOW’s existing infrastructure and GUI elements are used as much as possible.</w:t>
+        <w:t xml:space="preserve"> FEFLOW’s existing infrastructure and GUI </w:t>
+      </w:r>
+      <w:ins w:id="305" w:author="Parkhurst, David L." w:date="2014-10-22T14:23:00Z">
+        <w:r>
+          <w:rPr>
+            <w:lang w:val="en-US"/>
+          </w:rPr>
+          <w:t xml:space="preserve">(Graphical User Interface) </w:t>
+        </w:r>
+      </w:ins>
+      <w:r>
+        <w:rPr>
+          <w:lang w:val="en-US"/>
+        </w:rPr>
+        <w:t>elements are used as much as possible.</w:t>
       </w:r>
     </w:p>
     <w:p>
@@ -15903,7 +16384,35 @@
         <w:rPr>
           <w:lang w:val="en-US"/>
         </w:rPr>
-        <w:t>very node in FEFLOW’s finite element mesh correspond</w:t>
+        <w:t xml:space="preserve">very node in FEFLOW’s </w:t>
+      </w:r>
+      <w:del w:id="306" w:author="Parkhurst, David L." w:date="2014-10-22T15:03:00Z">
+        <w:r>
+          <w:rPr>
+            <w:lang w:val="en-US"/>
+          </w:rPr>
+          <w:delText xml:space="preserve">finite </w:delText>
+        </w:r>
+      </w:del>
+      <w:ins w:id="307" w:author="Parkhurst, David L." w:date="2014-10-22T15:03:00Z">
+        <w:r>
+          <w:rPr>
+            <w:lang w:val="en-US"/>
+          </w:rPr>
+          <w:t>finite</w:t>
+        </w:r>
+        <w:r>
+          <w:rPr>
+            <w:lang w:val="en-US"/>
+          </w:rPr>
+          <w:t>-</w:t>
+        </w:r>
+      </w:ins>
+      <w:r>
+        <w:rPr>
+          <w:lang w:val="en-US"/>
+        </w:rPr>
+        <w:t>element mesh correspond</w:t>
       </w:r>
       <w:r>
         <w:rPr>
@@ -15995,23 +16504,39 @@
         </w:rPr>
         <w:t>each reaction step</w:t>
       </w:r>
-      <w:r>
-        <w:rPr>
-          <w:lang w:val="en-US"/>
-        </w:rPr>
-        <w:t>,</w:t>
-      </w:r>
-      <w:r>
-        <w:rPr>
-          <w:lang w:val="en-US"/>
-        </w:rPr>
-        <w:t xml:space="preserve"> and </w:t>
-      </w:r>
-      <w:r>
-        <w:rPr>
-          <w:lang w:val="en-US"/>
-        </w:rPr>
-        <w:t xml:space="preserve">from PhreeqcRM to FEFLOW </w:t>
+      <w:del w:id="308" w:author="Parkhurst, David L." w:date="2014-10-22T14:25:00Z">
+        <w:r>
+          <w:rPr>
+            <w:lang w:val="en-US"/>
+          </w:rPr>
+          <w:delText>,</w:delText>
+        </w:r>
+        <w:r>
+          <w:rPr>
+            <w:lang w:val="en-US"/>
+          </w:rPr>
+          <w:delText xml:space="preserve"> and </w:delText>
+        </w:r>
+        <w:r>
+          <w:rPr>
+            <w:lang w:val="en-US"/>
+          </w:rPr>
+          <w:delText>from</w:delText>
+        </w:r>
+      </w:del>
+      <w:ins w:id="309" w:author="Parkhurst, David L." w:date="2014-10-22T14:25:00Z">
+        <w:r>
+          <w:rPr>
+            <w:lang w:val="en-US"/>
+          </w:rPr>
+          <w:t>. Saturation and density are transferred from</w:t>
+        </w:r>
+      </w:ins>
+      <w:r>
+        <w:rPr>
+          <w:lang w:val="en-US"/>
+        </w:rPr>
+        <w:t xml:space="preserve"> PhreeqcRM to FEFLOW </w:t>
       </w:r>
       <w:r>
         <w:rPr>
@@ -16025,48 +16550,66 @@
         </w:rPr>
         <w:t xml:space="preserve"> each reaction step</w:t>
       </w:r>
-      <w:r>
-        <w:rPr>
-          <w:lang w:val="en-US"/>
-        </w:rPr>
-        <w:t xml:space="preserve">. </w:t>
-      </w:r>
-      <w:r>
-        <w:rPr>
-          <w:lang w:val="en-US"/>
-        </w:rPr>
-        <w:t>With this</w:t>
-      </w:r>
-      <w:r>
-        <w:rPr>
-          <w:lang w:val="en-US"/>
-        </w:rPr>
-        <w:t>,</w:t>
-      </w:r>
-      <w:r>
-        <w:rPr>
-          <w:lang w:val="en-US"/>
-        </w:rPr>
-        <w:t xml:space="preserve"> the temperature and pressure dependence of </w:t>
-      </w:r>
-      <w:r>
-        <w:rPr>
-          <w:lang w:val="en-US"/>
-        </w:rPr>
-        <w:t xml:space="preserve">reactions in </w:t>
-      </w:r>
-      <w:r>
-        <w:rPr>
-          <w:lang w:val="en-US"/>
-        </w:rPr>
-        <w:t xml:space="preserve">thermo-haline problems </w:t>
-      </w:r>
-      <w:r>
-        <w:rPr>
-          <w:lang w:val="en-US"/>
-        </w:rPr>
-        <w:t>can be considered.</w:t>
-      </w:r>
+      <w:del w:id="310" w:author="Parkhurst, David L." w:date="2014-10-22T14:26:00Z">
+        <w:r>
+          <w:rPr>
+            <w:lang w:val="en-US"/>
+          </w:rPr>
+          <w:delText xml:space="preserve">. </w:delText>
+        </w:r>
+        <w:r>
+          <w:rPr>
+            <w:lang w:val="en-US"/>
+          </w:rPr>
+          <w:delText>With this</w:delText>
+        </w:r>
+        <w:r>
+          <w:rPr>
+            <w:lang w:val="en-US"/>
+          </w:rPr>
+          <w:delText>,</w:delText>
+        </w:r>
+        <w:r>
+          <w:rPr>
+            <w:lang w:val="en-US"/>
+          </w:rPr>
+          <w:delText xml:space="preserve"> the temperature and pressure dependence of </w:delText>
+        </w:r>
+        <w:r>
+          <w:rPr>
+            <w:lang w:val="en-US"/>
+          </w:rPr>
+          <w:delText>reactions in</w:delText>
+        </w:r>
+      </w:del>
+      <w:ins w:id="311" w:author="Parkhurst, David L." w:date="2014-10-22T14:26:00Z">
+        <w:r>
+          <w:rPr>
+            <w:lang w:val="en-US"/>
+          </w:rPr>
+          <w:t xml:space="preserve">, which allows FEFLOW to simulate density-dependent flow as a function of temperature and chemical reactions. </w:t>
+        </w:r>
+      </w:ins>
+      <w:r>
+        <w:rPr>
+          <w:lang w:val="en-US"/>
+        </w:rPr>
+        <w:t xml:space="preserve"> </w:t>
+      </w:r>
+      <w:del w:id="312" w:author="Parkhurst, David L." w:date="2014-10-22T14:27:00Z">
+        <w:r>
+          <w:rPr>
+            <w:lang w:val="en-US"/>
+          </w:rPr>
+          <w:delText xml:space="preserve">thermo-haline problems </w:delText>
+        </w:r>
+        <w:r>
+          <w:rPr>
+            <w:lang w:val="en-US"/>
+          </w:rPr>
+          <w:delText>can be considered.</w:delText>
+        </w:r>
+      </w:del>
     </w:p>
     <w:p>
       <w:pPr>
@@ -16075,12 +16618,22 @@
           <w:lang w:val="en-US"/>
         </w:rPr>
       </w:pPr>
-      <w:r>
-        <w:rPr>
-          <w:lang w:val="en-US"/>
-        </w:rPr>
-        <w:t>S</w:t>
-      </w:r>
+      <w:ins w:id="313" w:author="Parkhurst, David L." w:date="2014-10-22T14:27:00Z">
+        <w:r>
+          <w:rPr>
+            <w:lang w:val="en-US"/>
+          </w:rPr>
+          <w:t>The s</w:t>
+        </w:r>
+      </w:ins>
+      <w:del w:id="314" w:author="Parkhurst, David L." w:date="2014-10-22T14:28:00Z">
+        <w:r>
+          <w:rPr>
+            <w:lang w:val="en-US"/>
+          </w:rPr>
+          <w:delText>S</w:delText>
+        </w:r>
+      </w:del>
       <w:r>
         <w:rPr>
           <w:lang w:val="en-US"/>
@@ -16371,7 +16924,29 @@
         <w:rPr>
           <w:lang w:val="en-US"/>
         </w:rPr>
-        <w:t xml:space="preserve">nodes that define the same </w:t>
+        <w:t xml:space="preserve">nodes </w:t>
+      </w:r>
+      <w:del w:id="315" w:author="Parkhurst, David L." w:date="2014-10-22T14:30:00Z">
+        <w:r>
+          <w:rPr>
+            <w:lang w:val="en-US"/>
+          </w:rPr>
+          <w:delText>that define</w:delText>
+        </w:r>
+      </w:del>
+      <w:ins w:id="316" w:author="Parkhurst, David L." w:date="2014-10-22T14:30:00Z">
+        <w:r>
+          <w:rPr>
+            <w:lang w:val="en-US"/>
+          </w:rPr>
+          <w:t>with</w:t>
+        </w:r>
+      </w:ins>
+      <w:r>
+        <w:rPr>
+          <w:lang w:val="en-US"/>
+        </w:rPr>
+        <w:t xml:space="preserve"> the same </w:t>
       </w:r>
       <w:r>
         <w:rPr>
@@ -16395,51 +16970,111 @@
         <w:rPr>
           <w:lang w:val="en-US"/>
         </w:rPr>
-        <w:t xml:space="preserve">all reactants with the same </w:t>
-      </w:r>
-      <w:r>
-        <w:rPr>
-          <w:lang w:val="en-US"/>
-        </w:rPr>
-        <w:t xml:space="preserve">user </w:t>
-      </w:r>
-      <w:r>
-        <w:rPr>
-          <w:lang w:val="en-US"/>
-        </w:rPr>
-        <w:t xml:space="preserve">index number as the solution with the highest </w:t>
+        <w:t xml:space="preserve">all reactants </w:t>
+      </w:r>
+      <w:del w:id="317" w:author="Parkhurst, David L." w:date="2014-10-22T14:31:00Z">
+        <w:r>
+          <w:rPr>
+            <w:lang w:val="en-US"/>
+          </w:rPr>
+          <w:delText xml:space="preserve">with the same </w:delText>
+        </w:r>
+        <w:r>
+          <w:rPr>
+            <w:lang w:val="en-US"/>
+          </w:rPr>
+          <w:delText xml:space="preserve">user </w:delText>
+        </w:r>
+        <w:r>
+          <w:rPr>
+            <w:lang w:val="en-US"/>
+          </w:rPr>
+          <w:delText>index number as the solution</w:delText>
+        </w:r>
+      </w:del>
+      <w:ins w:id="318" w:author="Parkhurst, David L." w:date="2014-10-22T14:31:00Z">
+        <w:r>
+          <w:rPr>
+            <w:lang w:val="en-US"/>
+          </w:rPr>
+          <w:t>associated</w:t>
+        </w:r>
+      </w:ins>
+      <w:r>
+        <w:rPr>
+          <w:lang w:val="en-US"/>
+        </w:rPr>
+        <w:t xml:space="preserve"> with the highest </w:t>
+      </w:r>
+      <w:del w:id="319" w:author="Parkhurst, David L." w:date="2014-10-22T14:31:00Z">
+        <w:r>
+          <w:rPr>
+            <w:lang w:val="en-US"/>
+          </w:rPr>
+          <w:delText xml:space="preserve">user </w:delText>
+        </w:r>
+      </w:del>
+      <w:ins w:id="320" w:author="Parkhurst, David L." w:date="2014-10-22T14:31:00Z">
+        <w:r>
+          <w:rPr>
+            <w:lang w:val="en-US"/>
+          </w:rPr>
+          <w:t>solution</w:t>
+        </w:r>
+        <w:r>
+          <w:rPr>
+            <w:lang w:val="en-US"/>
+          </w:rPr>
+          <w:t xml:space="preserve"> </w:t>
+        </w:r>
+      </w:ins>
+      <w:r>
+        <w:rPr>
+          <w:lang w:val="en-US"/>
+        </w:rPr>
+        <w:t xml:space="preserve">index </w:t>
+      </w:r>
+      <w:r>
+        <w:rPr>
+          <w:lang w:val="en-US"/>
+        </w:rPr>
+        <w:t xml:space="preserve">in the PHREEQC file </w:t>
+      </w:r>
+      <w:r>
+        <w:rPr>
+          <w:lang w:val="en-US"/>
+        </w:rPr>
+        <w:t xml:space="preserve">are </w:t>
       </w:r>
       <w:r>
         <w:rPr>
           <w:lang w:val="en-US"/>
         </w:rPr>
         <w:lastRenderedPageBreak/>
-        <w:t xml:space="preserve">user </w:t>
-      </w:r>
-      <w:r>
-        <w:rPr>
-          <w:lang w:val="en-US"/>
-        </w:rPr>
-        <w:t xml:space="preserve">index </w:t>
-      </w:r>
-      <w:r>
-        <w:rPr>
-          <w:lang w:val="en-US"/>
-        </w:rPr>
-        <w:t xml:space="preserve">in the PHREEQC file </w:t>
-      </w:r>
-      <w:r>
-        <w:rPr>
-          <w:lang w:val="en-US"/>
-        </w:rPr>
-        <w:t xml:space="preserve">are transferred to the </w:t>
-      </w:r>
-      <w:r>
-        <w:rPr>
-          <w:lang w:val="en-US"/>
-        </w:rPr>
-        <w:t xml:space="preserve">associated </w:t>
-      </w:r>
+        <w:t xml:space="preserve">transferred to the </w:t>
+      </w:r>
+      <w:del w:id="321" w:author="Parkhurst, David L." w:date="2014-10-22T14:31:00Z">
+        <w:r>
+          <w:rPr>
+            <w:lang w:val="en-US"/>
+          </w:rPr>
+          <w:delText xml:space="preserve">associated </w:delText>
+        </w:r>
+      </w:del>
+      <w:ins w:id="322" w:author="Parkhurst, David L." w:date="2014-10-22T14:31:00Z">
+        <w:r>
+          <w:rPr>
+            <w:lang w:val="en-US"/>
+          </w:rPr>
+          <w:t>specified</w:t>
+        </w:r>
+        <w:r>
+          <w:rPr>
+            <w:lang w:val="en-US"/>
+          </w:rPr>
+          <w:t xml:space="preserve"> </w:t>
+        </w:r>
+      </w:ins>
       <w:r>
         <w:rPr>
           <w:lang w:val="en-US"/>
@@ -16500,31 +17135,115 @@
         <w:rPr>
           <w:lang w:val="en-US"/>
         </w:rPr>
-        <w:t xml:space="preserve"> the last solution in each PHREEQC file determines the component concentration of nodes with the same constant concentration boundary value </w:t>
-      </w:r>
-      <w:r>
-        <w:rPr>
-          <w:lang w:val="en-US"/>
-        </w:rPr>
-        <w:t xml:space="preserve">of </w:t>
-      </w:r>
-      <w:r>
-        <w:rPr>
-          <w:lang w:val="en-US"/>
-        </w:rPr>
-        <w:t xml:space="preserve">the placeholder </w:t>
-      </w:r>
-      <w:r>
-        <w:rPr>
-          <w:lang w:val="en-US"/>
-        </w:rPr>
-        <w:t xml:space="preserve">mass transport </w:t>
-      </w:r>
-      <w:r>
-        <w:rPr>
-          <w:lang w:val="en-US"/>
-        </w:rPr>
-        <w:t xml:space="preserve">species. </w:t>
+        <w:t xml:space="preserve"> the </w:t>
+      </w:r>
+      <w:del w:id="323" w:author="Parkhurst, David L." w:date="2014-10-22T14:32:00Z">
+        <w:r>
+          <w:rPr>
+            <w:lang w:val="en-US"/>
+          </w:rPr>
+          <w:delText xml:space="preserve">last </w:delText>
+        </w:r>
+      </w:del>
+      <w:ins w:id="324" w:author="Parkhurst, David L." w:date="2014-10-22T14:32:00Z">
+        <w:r>
+          <w:rPr>
+            <w:lang w:val="en-US"/>
+          </w:rPr>
+          <w:t>highest</w:t>
+        </w:r>
+        <w:r>
+          <w:rPr>
+            <w:lang w:val="en-US"/>
+          </w:rPr>
+          <w:t xml:space="preserve"> </w:t>
+        </w:r>
+      </w:ins>
+      <w:r>
+        <w:rPr>
+          <w:lang w:val="en-US"/>
+        </w:rPr>
+        <w:t xml:space="preserve">solution </w:t>
+      </w:r>
+      <w:ins w:id="325" w:author="Parkhurst, David L." w:date="2014-10-22T14:32:00Z">
+        <w:r>
+          <w:rPr>
+            <w:lang w:val="en-US"/>
+          </w:rPr>
+          <w:t xml:space="preserve">index </w:t>
+        </w:r>
+      </w:ins>
+      <w:r>
+        <w:rPr>
+          <w:lang w:val="en-US"/>
+        </w:rPr>
+        <w:t xml:space="preserve">in each PHREEQC file determines the component concentration </w:t>
+      </w:r>
+      <w:ins w:id="326" w:author="Parkhurst, David L." w:date="2014-10-22T14:33:00Z">
+        <w:r>
+          <w:rPr>
+            <w:lang w:val="en-US"/>
+          </w:rPr>
+          <w:t xml:space="preserve">of a set </w:t>
+        </w:r>
+      </w:ins>
+      <w:r>
+        <w:rPr>
+          <w:lang w:val="en-US"/>
+        </w:rPr>
+        <w:t xml:space="preserve">of nodes </w:t>
+      </w:r>
+      <w:ins w:id="327" w:author="Parkhurst, David L." w:date="2014-10-22T14:34:00Z">
+        <w:r>
+          <w:rPr>
+            <w:lang w:val="en-US"/>
+          </w:rPr>
+          <w:t xml:space="preserve">specified </w:t>
+        </w:r>
+      </w:ins>
+      <w:r>
+        <w:rPr>
+          <w:lang w:val="en-US"/>
+        </w:rPr>
+        <w:t>with the same constant concentration boundary value</w:t>
+      </w:r>
+      <w:del w:id="328" w:author="Parkhurst, David L." w:date="2014-10-22T14:34:00Z">
+        <w:r>
+          <w:rPr>
+            <w:lang w:val="en-US"/>
+          </w:rPr>
+          <w:delText xml:space="preserve"> </w:delText>
+        </w:r>
+        <w:r>
+          <w:rPr>
+            <w:lang w:val="en-US"/>
+          </w:rPr>
+          <w:delText xml:space="preserve">of </w:delText>
+        </w:r>
+        <w:r>
+          <w:rPr>
+            <w:lang w:val="en-US"/>
+          </w:rPr>
+          <w:delText xml:space="preserve">the placeholder </w:delText>
+        </w:r>
+        <w:r>
+          <w:rPr>
+            <w:lang w:val="en-US"/>
+          </w:rPr>
+          <w:delText xml:space="preserve">mass transport </w:delText>
+        </w:r>
+        <w:r>
+          <w:rPr>
+            <w:lang w:val="en-US"/>
+          </w:rPr>
+          <w:delText>species</w:delText>
+        </w:r>
+      </w:del>
+      <w:r>
+        <w:rPr>
+          <w:lang w:val="en-US"/>
+        </w:rPr>
+        <w:t xml:space="preserve">. </w:t>
       </w:r>
       <w:r>
         <w:rPr>
@@ -16623,7 +17342,21 @@
         <w:rPr>
           <w:lang w:val="en-US"/>
         </w:rPr>
-        <w:t xml:space="preserve">FEFLOW as additional </w:t>
+        <w:t xml:space="preserve">FEFLOW as </w:t>
+      </w:r>
+      <w:ins w:id="329" w:author="Parkhurst, David L." w:date="2014-10-22T14:35:00Z">
+        <w:r>
+          <w:rPr>
+            <w:lang w:val="en-US"/>
+          </w:rPr>
+          <w:t xml:space="preserve">an </w:t>
+        </w:r>
+      </w:ins>
+      <w:r>
+        <w:rPr>
+          <w:lang w:val="en-US"/>
+        </w:rPr>
+        <w:t xml:space="preserve">additional </w:t>
       </w:r>
       <w:r>
         <w:rPr>
@@ -16721,7 +17454,21 @@
         <w:rPr>
           <w:lang w:val="en-US"/>
         </w:rPr>
-        <w:t xml:space="preserve"> using FEFLOW’s built-in postprocessing tools</w:t>
+        <w:t xml:space="preserve"> using FEFLOW’s built-in post</w:t>
+      </w:r>
+      <w:ins w:id="330" w:author="Parkhurst, David L." w:date="2014-10-22T13:56:00Z">
+        <w:r>
+          <w:rPr>
+            <w:lang w:val="en-US"/>
+          </w:rPr>
+          <w:t>-</w:t>
+        </w:r>
+      </w:ins>
+      <w:r>
+        <w:rPr>
+          <w:lang w:val="en-US"/>
+        </w:rPr>
+        <w:t>processing tools</w:t>
       </w:r>
       <w:r>
         <w:rPr>
@@ -16737,6 +17484,11 @@
       <w:r>
         <w:t>Kinetic Decay Chain</w:t>
       </w:r>
+      <w:ins w:id="331" w:author="Parkhurst, David L." w:date="2014-10-22T14:35:00Z">
+        <w:r>
+          <w:t xml:space="preserve"> Test Case</w:t>
+        </w:r>
+      </w:ins>
     </w:p>
     <w:p>
       <w:pPr>
@@ -18230,7 +18982,7 @@
         <w:pStyle w:val="Caption"/>
         <w:keepNext/>
       </w:pPr>
-      <w:bookmarkStart w:id="253" w:name="_Ref387039614"/>
+      <w:bookmarkStart w:id="332" w:name="_Ref387039614"/>
       <w:r>
         <w:t xml:space="preserve">Table </w:t>
       </w:r>
@@ -18252,7 +19004,7 @@
       <w:r>
         <w:fldChar w:fldCharType="end"/>
       </w:r>
-      <w:bookmarkEnd w:id="253"/>
+      <w:bookmarkEnd w:id="332"/>
       <w:r>
         <w:t>: Domain properties.</w:t>
       </w:r>
@@ -18838,8 +19590,30 @@
         <w:rPr>
           <w:lang w:val="en-US"/>
         </w:rPr>
-        <w:t xml:space="preserve">dominated inflow leads to an overestimation of concentrations in </w:t>
-      </w:r>
+        <w:t xml:space="preserve">dominated inflow leads to an overestimation of concentrations </w:t>
+      </w:r>
+      <w:del w:id="333" w:author="Parkhurst, David L." w:date="2014-10-22T14:39:00Z">
+        <w:r>
+          <w:rPr>
+            <w:lang w:val="en-US"/>
+          </w:rPr>
+          <w:delText xml:space="preserve">in </w:delText>
+        </w:r>
+      </w:del>
+      <w:ins w:id="334" w:author="Parkhurst, David L." w:date="2014-10-22T14:39:00Z">
+        <w:r>
+          <w:rPr>
+            <w:lang w:val="en-US"/>
+          </w:rPr>
+          <w:t>of</w:t>
+        </w:r>
+        <w:r>
+          <w:rPr>
+            <w:lang w:val="en-US"/>
+          </w:rPr>
+          <w:t xml:space="preserve"> </w:t>
+        </w:r>
+      </w:ins>
       <m:oMath>
         <m:sSub>
           <m:sSubPr>
@@ -19065,7 +19839,7 @@
       <w:pPr>
         <w:pStyle w:val="Caption"/>
       </w:pPr>
-      <w:bookmarkStart w:id="254" w:name="_Ref387397301"/>
+      <w:bookmarkStart w:id="335" w:name="_Ref387397301"/>
       <w:r>
         <w:t xml:space="preserve">Figure </w:t>
       </w:r>
@@ -19087,7 +19861,7 @@
       <w:r>
         <w:fldChar w:fldCharType="end"/>
       </w:r>
-      <w:bookmarkEnd w:id="254"/>
+      <w:bookmarkEnd w:id="335"/>
       <w:r>
         <w:t xml:space="preserve">: Species concentrations </w:t>
       </w:r>
@@ -19208,7 +19982,7 @@
         <w:pStyle w:val="Heading2"/>
         <w:suppressAutoHyphens/>
       </w:pPr>
-      <w:bookmarkStart w:id="255" w:name="_Ref399926341"/>
+      <w:bookmarkStart w:id="336" w:name="_Ref399926341"/>
       <w:r>
         <w:lastRenderedPageBreak/>
         <w:t>Reactive</w:t>
@@ -19225,7 +19999,7 @@
       <w:r>
         <w:t xml:space="preserve"> of MoMaS</w:t>
       </w:r>
-      <w:bookmarkEnd w:id="255"/>
+      <w:bookmarkEnd w:id="336"/>
     </w:p>
     <w:p>
       <w:pPr>
@@ -19268,7 +20042,31 @@
         <w:fldChar w:fldCharType="end"/>
       </w:r>
       <w:r>
-        <w:t xml:space="preserve">, called MoMaS in the following, </w:t>
+        <w:t xml:space="preserve">, </w:t>
+      </w:r>
+      <w:del w:id="337" w:author="Parkhurst, David L." w:date="2014-10-22T14:40:00Z">
+        <w:r>
+          <w:delText xml:space="preserve">called </w:delText>
+        </w:r>
+      </w:del>
+      <w:ins w:id="338" w:author="Parkhurst, David L." w:date="2014-10-22T14:40:00Z">
+        <w:r>
+          <w:t>referred to here as</w:t>
+        </w:r>
+        <w:r>
+          <w:t xml:space="preserve"> </w:t>
+        </w:r>
+      </w:ins>
+      <w:r>
+        <w:t>MoMaS</w:t>
+      </w:r>
+      <w:del w:id="339" w:author="Parkhurst, David L." w:date="2014-10-22T14:40:00Z">
+        <w:r>
+          <w:delText xml:space="preserve"> in the following</w:delText>
+        </w:r>
+      </w:del>
+      <w:r>
+        <w:t xml:space="preserve">, </w:t>
       </w:r>
       <w:r>
         <w:rPr>
@@ -19748,6 +20546,14 @@
         </w:rPr>
         <w:t xml:space="preserve"> and two secondary surface species, </w:t>
       </w:r>
+      <w:ins w:id="340" w:author="Parkhurst, David L." w:date="2014-10-22T14:42:00Z">
+        <w:r>
+          <w:rPr>
+            <w:lang w:val="en-US"/>
+          </w:rPr>
+          <w:t xml:space="preserve">and </w:t>
+        </w:r>
+      </w:ins>
       <w:r>
         <w:rPr>
           <w:lang w:val="en-US"/>
@@ -19856,20 +20662,20 @@
         <w:rPr>
           <w:lang w:val="en-US"/>
         </w:rPr>
-        <w:t xml:space="preserve"> However, balanced chemical reactions can be obtained for </w:t>
+        <w:t xml:space="preserve"> However, balanced chemical reactions can be obtained for PHREEQC by using specific definitions of species charge and associated hydrogen ions</w:t>
+      </w:r>
+      <w:r>
+        <w:rPr>
+          <w:lang w:val="en-US"/>
+        </w:rPr>
+        <w:t xml:space="preserve"> as </w:t>
       </w:r>
       <w:r>
         <w:rPr>
           <w:lang w:val="en-US"/>
         </w:rPr>
         <w:lastRenderedPageBreak/>
-        <w:t>PHREEQC by using specific definitions of species charge and associated hydrogen ions</w:t>
-      </w:r>
-      <w:r>
-        <w:rPr>
-          <w:lang w:val="en-US"/>
-        </w:rPr>
-        <w:t xml:space="preserve"> as shown in </w:t>
+        <w:t xml:space="preserve">shown in </w:t>
       </w:r>
       <w:r>
         <w:rPr>
@@ -19915,14 +20721,24 @@
         </w:rPr>
         <w:t xml:space="preserve">. </w:t>
       </w:r>
+      <w:moveToRangeStart w:id="341" w:author="Parkhurst, David L." w:date="2014-10-22T14:44:00Z" w:name="move401752408"/>
+      <w:moveTo w:id="342" w:author="Parkhurst, David L." w:date="2014-10-22T14:44:00Z">
+        <w:r>
+          <w:rPr>
+            <w:lang w:val="en-US"/>
+          </w:rPr>
+          <w:t>The negative MoMaS component concentrations can be calculated by the appropriate combination of PHREEQC component and species concentrations.</w:t>
+        </w:r>
+      </w:moveTo>
+      <w:moveToRangeEnd w:id="341"/>
     </w:p>
     <w:p>
       <w:pPr>
         <w:pStyle w:val="Caption"/>
         <w:keepNext/>
       </w:pPr>
-      <w:bookmarkStart w:id="256" w:name="_Ref399929177"/>
-      <w:bookmarkStart w:id="257" w:name="_Ref399929169"/>
+      <w:bookmarkStart w:id="343" w:name="_Ref399929177"/>
+      <w:bookmarkStart w:id="344" w:name="_Ref399929169"/>
       <w:r>
         <w:t xml:space="preserve">Table </w:t>
       </w:r>
@@ -19944,11 +20760,11 @@
       <w:r>
         <w:fldChar w:fldCharType="end"/>
       </w:r>
-      <w:bookmarkEnd w:id="256"/>
+      <w:bookmarkEnd w:id="343"/>
       <w:r>
         <w:t>: Correspondence between MoMaS and PHREEQC master species and reactant definitions.</w:t>
       </w:r>
-      <w:bookmarkEnd w:id="257"/>
+      <w:bookmarkEnd w:id="344"/>
     </w:p>
     <w:tbl>
       <w:tblPr>
@@ -20682,27 +21498,32 @@
       <w:pPr>
         <w:pStyle w:val="Text"/>
         <w:rPr>
-          <w:lang w:val="en-US"/>
-        </w:rPr>
-      </w:pPr>
-      <w:r>
-        <w:rPr>
-          <w:lang w:val="en-US"/>
-        </w:rPr>
-        <w:t>The</w:t>
-      </w:r>
-      <w:r>
-        <w:rPr>
-          <w:lang w:val="en-US"/>
-        </w:rPr>
-        <w:t xml:space="preserve"> negative MoMaS component concentrations</w:t>
-      </w:r>
-      <w:r>
-        <w:rPr>
-          <w:lang w:val="en-US"/>
-        </w:rPr>
-        <w:t xml:space="preserve"> can be calculated by the appropriate combination of PHREEQC component and species concentrations. </w:t>
-      </w:r>
+          <w:del w:id="345" w:author="Parkhurst, David L." w:date="2014-10-22T14:44:00Z"/>
+          <w:lang w:val="en-US"/>
+        </w:rPr>
+      </w:pPr>
+      <w:moveFromRangeStart w:id="346" w:author="Parkhurst, David L." w:date="2014-10-22T14:44:00Z" w:name="move401752408"/>
+      <w:moveFrom w:id="347" w:author="Parkhurst, David L." w:date="2014-10-22T14:44:00Z">
+        <w:r>
+          <w:rPr>
+            <w:lang w:val="en-US"/>
+          </w:rPr>
+          <w:t>The</w:t>
+        </w:r>
+        <w:r>
+          <w:rPr>
+            <w:lang w:val="en-US"/>
+          </w:rPr>
+          <w:t xml:space="preserve"> negative MoMaS component concentrations</w:t>
+        </w:r>
+        <w:r>
+          <w:rPr>
+            <w:lang w:val="en-US"/>
+          </w:rPr>
+          <w:t xml:space="preserve"> can be calculated by the appropriate combination of PHREEQC component and species concentrations. </w:t>
+        </w:r>
+      </w:moveFrom>
+      <w:moveFromRangeEnd w:id="346"/>
     </w:p>
     <w:p>
       <w:pPr>
@@ -20727,7 +21548,35 @@
         <w:rPr>
           <w:lang w:val="en-US"/>
         </w:rPr>
-        <w:t xml:space="preserve"> reaction networks ignore activity correction, activity coefficients in PHREEQC are effectively set to unity by defining the parameters </w:t>
+        <w:t xml:space="preserve"> reaction networks ignore activity correction, activity coefficients in PHREEQC </w:t>
+      </w:r>
+      <w:del w:id="348" w:author="Parkhurst, David L." w:date="2014-10-22T14:45:00Z">
+        <w:r>
+          <w:rPr>
+            <w:lang w:val="en-US"/>
+          </w:rPr>
+          <w:delText xml:space="preserve">are </w:delText>
+        </w:r>
+      </w:del>
+      <w:ins w:id="349" w:author="Parkhurst, David L." w:date="2014-10-22T14:45:00Z">
+        <w:r>
+          <w:rPr>
+            <w:lang w:val="en-US"/>
+          </w:rPr>
+          <w:t>were</w:t>
+        </w:r>
+        <w:r>
+          <w:rPr>
+            <w:lang w:val="en-US"/>
+          </w:rPr>
+          <w:t xml:space="preserve"> </w:t>
+        </w:r>
+      </w:ins>
+      <w:r>
+        <w:rPr>
+          <w:lang w:val="en-US"/>
+        </w:rPr>
+        <w:t xml:space="preserve">effectively set to unity by defining the parameters </w:t>
       </w:r>
       <m:oMath>
         <m:r>
@@ -20850,17 +21699,25 @@
           <w:lang w:val="en-US"/>
         </w:rPr>
       </w:pPr>
-      <w:r>
-        <w:rPr>
-          <w:lang w:val="en-US"/>
-        </w:rPr>
-        <w:t>T</w:t>
-      </w:r>
-      <w:r>
-        <w:rPr>
-          <w:lang w:val="en-US"/>
-        </w:rPr>
-        <w:t>he MoMaS defines mass</w:t>
+      <w:del w:id="350" w:author="Parkhurst, David L." w:date="2014-10-22T14:45:00Z">
+        <w:r>
+          <w:rPr>
+            <w:lang w:val="en-US"/>
+          </w:rPr>
+          <w:delText>T</w:delText>
+        </w:r>
+        <w:r>
+          <w:rPr>
+            <w:lang w:val="en-US"/>
+          </w:rPr>
+          <w:delText xml:space="preserve">he </w:delText>
+        </w:r>
+      </w:del>
+      <w:r>
+        <w:rPr>
+          <w:lang w:val="en-US"/>
+        </w:rPr>
+        <w:t>MoMaS defines mass</w:t>
       </w:r>
       <w:r>
         <w:rPr>
@@ -20905,37 +21762,31 @@
         <w:rPr>
           <w:lang w:val="en-US"/>
         </w:rPr>
-        <w:t xml:space="preserve"> PHREEQC uses the mole </w:t>
+        <w:t xml:space="preserve"> PHREEQC uses the mole fraction of sites occupied </w:t>
+      </w:r>
+      <w:r>
+        <w:rPr>
+          <w:lang w:val="en-US"/>
+        </w:rPr>
+        <w:t xml:space="preserve">for </w:t>
+      </w:r>
+      <w:r>
+        <w:rPr>
+          <w:lang w:val="en-US"/>
+        </w:rPr>
+        <w:t>activity of surface species</w:t>
+      </w:r>
+      <w:r>
+        <w:rPr>
+          <w:lang w:val="en-US"/>
+        </w:rPr>
+        <w:t xml:space="preserve">. To be consistent with the MoMaS definitions, it was necessary to define different equilibrium constants for different surface site concentrations. </w:t>
       </w:r>
       <w:r>
         <w:rPr>
           <w:lang w:val="en-US"/>
         </w:rPr>
         <w:lastRenderedPageBreak/>
-        <w:t xml:space="preserve">fraction of sites occupied </w:t>
-      </w:r>
-      <w:r>
-        <w:rPr>
-          <w:lang w:val="en-US"/>
-        </w:rPr>
-        <w:t xml:space="preserve">for </w:t>
-      </w:r>
-      <w:r>
-        <w:rPr>
-          <w:lang w:val="en-US"/>
-        </w:rPr>
-        <w:t>activity of surface species</w:t>
-      </w:r>
-      <w:r>
-        <w:rPr>
-          <w:lang w:val="en-US"/>
-        </w:rPr>
-        <w:t xml:space="preserve">. To be consistent with the MoMaS definitions, it was necessary to define different equilibrium constants for different surface site concentrations. </w:t>
-      </w:r>
-      <w:r>
-        <w:rPr>
-          <w:lang w:val="en-US"/>
-        </w:rPr>
         <w:t>Thus, two surface</w:t>
       </w:r>
       <w:r>
@@ -20978,7 +21829,21 @@
         <w:rPr>
           <w:lang w:val="en-US"/>
         </w:rPr>
-        <w:t xml:space="preserve"> for the surface species; each was assigned to correspond with the surface site concentrations for the two subdomains of the 1D and 2D MoMaS problems. All definitions used standard PHREEQC input; no modifications of the PhreeqcRM code was necessary.</w:t>
+        <w:t xml:space="preserve"> for the surface species; each was assigned to correspond with the surface site concentrations for the two subdomains of the 1D and 2D MoMaS problems. All definitions used standard PHREEQC input; no modification</w:t>
+      </w:r>
+      <w:del w:id="351" w:author="Parkhurst, David L." w:date="2014-10-22T14:46:00Z">
+        <w:r>
+          <w:rPr>
+            <w:lang w:val="en-US"/>
+          </w:rPr>
+          <w:delText>s</w:delText>
+        </w:r>
+      </w:del>
+      <w:r>
+        <w:rPr>
+          <w:lang w:val="en-US"/>
+        </w:rPr>
+        <w:t xml:space="preserve"> of the PhreeqcRM code was necessary.</w:t>
       </w:r>
     </w:p>
     <w:p>
@@ -21108,18 +21973,18 @@
       <w:r>
         <w:t xml:space="preserve">  </w:t>
       </w:r>
-      <w:commentRangeStart w:id="258"/>
+      <w:commentRangeStart w:id="352"/>
       <w:r>
         <w:t xml:space="preserve">Backward-in-time </w:t>
       </w:r>
-      <w:commentRangeEnd w:id="258"/>
+      <w:commentRangeEnd w:id="352"/>
       <w:r>
         <w:rPr>
           <w:rStyle w:val="CommentReference"/>
           <w:rFonts w:eastAsiaTheme="minorHAnsi" w:cstheme="minorBidi"/>
           <w:lang w:val="en-US" w:eastAsia="en-US"/>
         </w:rPr>
-        <w:commentReference w:id="258"/>
+        <w:commentReference w:id="352"/>
       </w:r>
       <w:r>
         <w:t>and upstream-in-space weighting, which is unconditionally stable but introduces some numerical dispersion, was used for all simulations. Estimates of the numerical dispersivit</w:t>
@@ -21336,52 +22201,72 @@
         <w:rPr>
           <w:lang w:val="en-US"/>
         </w:rPr>
+        <w:fldChar w:fldCharType="begin"/>
+      </w:r>
+      <w:r>
+        <w:rPr>
+          <w:lang w:val="en-US"/>
+        </w:rPr>
+        <w:instrText xml:space="preserve"> REF _Ref397808204 \h </w:instrText>
+      </w:r>
+      <w:r>
+        <w:rPr>
+          <w:lang w:val="en-US"/>
+        </w:rPr>
+      </w:r>
+      <w:r>
+        <w:rPr>
+          <w:lang w:val="en-US"/>
+        </w:rPr>
+        <w:fldChar w:fldCharType="separate"/>
+      </w:r>
+      <w:r>
+        <w:t xml:space="preserve">Figure </w:t>
+      </w:r>
+      <w:r>
+        <w:rPr>
+          <w:noProof/>
+        </w:rPr>
+        <w:t>4</w:t>
+      </w:r>
+      <w:r>
+        <w:rPr>
+          <w:lang w:val="en-US"/>
+        </w:rPr>
+        <w:fldChar w:fldCharType="end"/>
+      </w:r>
+      <w:r>
+        <w:rPr>
+          <w:lang w:val="en-US"/>
+        </w:rPr>
+        <w:t xml:space="preserve"> </w:t>
+      </w:r>
+      <w:r>
+        <w:rPr>
+          <w:lang w:val="en-US"/>
+        </w:rPr>
+        <w:t>shows the resolution of the surface-species peak for 0.05-unit and 0.01-unit</w:t>
+      </w:r>
+      <w:ins w:id="353" w:author="Parkhurst, David L." w:date="2014-10-22T14:48:00Z">
+        <w:r>
+          <w:rPr>
+            <w:lang w:val="en-US"/>
+          </w:rPr>
+          <w:t xml:space="preserve"> time step</w:t>
+        </w:r>
+      </w:ins>
+      <w:r>
+        <w:rPr>
+          <w:lang w:val="en-US"/>
+        </w:rPr>
+        <w:t xml:space="preserve"> runs. The smaller time step produces a sharper peak and a deeper valley at distances beyond </w:t>
+      </w:r>
+      <w:r>
+        <w:rPr>
+          <w:lang w:val="en-US"/>
+        </w:rPr>
         <w:lastRenderedPageBreak/>
-        <w:fldChar w:fldCharType="begin"/>
-      </w:r>
-      <w:r>
-        <w:rPr>
-          <w:lang w:val="en-US"/>
-        </w:rPr>
-        <w:instrText xml:space="preserve"> REF _Ref397808204 \h </w:instrText>
-      </w:r>
-      <w:r>
-        <w:rPr>
-          <w:lang w:val="en-US"/>
-        </w:rPr>
-      </w:r>
-      <w:r>
-        <w:rPr>
-          <w:lang w:val="en-US"/>
-        </w:rPr>
-        <w:fldChar w:fldCharType="separate"/>
-      </w:r>
-      <w:r>
-        <w:t xml:space="preserve">Figure </w:t>
-      </w:r>
-      <w:r>
-        <w:rPr>
-          <w:noProof/>
-        </w:rPr>
-        <w:t>4</w:t>
-      </w:r>
-      <w:r>
-        <w:rPr>
-          <w:lang w:val="en-US"/>
-        </w:rPr>
-        <w:fldChar w:fldCharType="end"/>
-      </w:r>
-      <w:r>
-        <w:rPr>
-          <w:lang w:val="en-US"/>
-        </w:rPr>
-        <w:t xml:space="preserve"> </w:t>
-      </w:r>
-      <w:r>
-        <w:rPr>
-          <w:lang w:val="en-US"/>
-        </w:rPr>
-        <w:t xml:space="preserve">shows the resolution of the surface-species peak for 0.05-unit and 0.01-unit runs. The smaller time step produces a sharper peak and a deeper valley at distances beyond the peak, indicating that grid </w:t>
+        <w:t xml:space="preserve">the peak, indicating that grid </w:t>
       </w:r>
       <w:r>
         <w:rPr>
@@ -21393,7 +22278,29 @@
         <w:rPr>
           <w:lang w:val="en-US"/>
         </w:rPr>
-        <w:t xml:space="preserve">convergence has not been completely achieved. </w:t>
+        <w:t xml:space="preserve">convergence </w:t>
+      </w:r>
+      <w:del w:id="354" w:author="Parkhurst, David L." w:date="2014-10-22T14:49:00Z">
+        <w:r>
+          <w:rPr>
+            <w:lang w:val="en-US"/>
+          </w:rPr>
+          <w:delText>has not been</w:delText>
+        </w:r>
+      </w:del>
+      <w:ins w:id="355" w:author="Parkhurst, David L." w:date="2014-10-22T14:49:00Z">
+        <w:r>
+          <w:rPr>
+            <w:lang w:val="en-US"/>
+          </w:rPr>
+          <w:t>is not</w:t>
+        </w:r>
+      </w:ins>
+      <w:r>
+        <w:rPr>
+          <w:lang w:val="en-US"/>
+        </w:rPr>
+        <w:t xml:space="preserve"> completely achieved. </w:t>
       </w:r>
       <w:r>
         <w:rPr>
@@ -21598,7 +22505,7 @@
       <w:pPr>
         <w:pStyle w:val="Caption"/>
       </w:pPr>
-      <w:bookmarkStart w:id="259" w:name="_Ref397808204"/>
+      <w:bookmarkStart w:id="356" w:name="_Ref397808204"/>
       <w:r>
         <w:t xml:space="preserve">Figure </w:t>
       </w:r>
@@ -21620,7 +22527,7 @@
       <w:r>
         <w:fldChar w:fldCharType="end"/>
       </w:r>
-      <w:bookmarkEnd w:id="259"/>
+      <w:bookmarkEnd w:id="356"/>
       <w:r>
         <w:t>:</w:t>
       </w:r>
@@ -21642,14 +22549,79 @@
         <w:rPr>
           <w:lang w:val="en-US"/>
         </w:rPr>
-        <w:lastRenderedPageBreak/>
         <w:t xml:space="preserve">PHAST calculations were run on a heterogeneous cluster of Intel computers using the Linux operating system. One computer was included in all calculations, for which </w:t>
       </w:r>
       <w:r>
         <w:rPr>
           <w:lang w:val="en-US"/>
         </w:rPr>
-        <w:t xml:space="preserve">one CPU unit equals to </w:t>
+        <w:t xml:space="preserve">one CPU unit </w:t>
+      </w:r>
+      <w:ins w:id="357" w:author="Parkhurst, David L." w:date="2014-10-22T14:50:00Z">
+        <w:r>
+          <w:rPr>
+            <w:lang w:val="en-US"/>
+          </w:rPr>
+          <w:lastRenderedPageBreak/>
+          <w:t>(</w:t>
+        </w:r>
+      </w:ins>
+      <w:ins w:id="358" w:author="Parkhurst, David L." w:date="2014-10-22T15:39:00Z">
+        <w:r>
+          <w:rPr>
+            <w:lang w:val="en-US"/>
+          </w:rPr>
+          <w:t xml:space="preserve">as determined by the hardware </w:t>
+        </w:r>
+        <w:r>
+          <w:rPr>
+            <w:lang w:val="en-US"/>
+          </w:rPr>
+          <w:t xml:space="preserve">test </w:t>
+        </w:r>
+        <w:r>
+          <w:rPr>
+            <w:lang w:val="en-US"/>
+          </w:rPr>
+          <w:t xml:space="preserve">in the definition of </w:t>
+        </w:r>
+      </w:ins>
+      <w:ins w:id="359" w:author="Parkhurst, David L." w:date="2014-10-22T15:17:00Z">
+        <w:r>
+          <w:rPr>
+            <w:lang w:val="en-US"/>
+          </w:rPr>
+          <w:t xml:space="preserve">MoMaS </w:t>
+        </w:r>
+        <w:r>
+          <w:fldChar w:fldCharType="begin"/>
+        </w:r>
+        <w:r>
+          <w:instrText xml:space="preserve"> ADDIN ZOTERO_ITEM CSL_CITATION {"citationID":"hrqrpBE6","properties":{"formattedCitation":"[38]","plainCitation":"[38]"},"citationItems":[{"id":548,"uris":["http://zotero.org/users/1809694/items/65KPSF34"],"uri":["http://zotero.org/users/1809694/items/65KPSF34"],"itemData":{"id":548,"type":"article-journal","title":"Reactive transport benchmark of MoMaS","container-title":"Computational Geosciences","page":"385-392","volume":"14","issue":"3","abstract":"Abstract&amp;nbsp;&amp;nbsp;We present here the definition of the reactive transport benchmark of Groupement Mathematical Modeling and Numerical Simulation for Nuclear Waste Management Problems. The aim of this benchmark is to propose a challenging test for numerical methods used for reactive transport modeling in porous media. In order to focus on numerical methods, the problem presented here is of quite a small size, both from a hydrodynamical and from a geochemical point of view. Though the chemical coefficients used in this benchmark are not taken from a real chemical system, they are realistic, and the test case is quite challenging.","DOI":"10.1007/s10596-009-9157-7","shortTitle":"Reactive transport benchmark of MoMaS","author":[{"family":"Carrayrou","given":"Jérôme"},{"family":"Kern","given":"Michel"},{"family":"Knabner","given":"Peter"}],"issued":{"date-parts":[["2010"]]}}}],"schema":"https://github.com/citation-style-language/schema/raw/master/csl-citation.json"} </w:instrText>
+        </w:r>
+        <w:r>
+          <w:fldChar w:fldCharType="separate"/>
+        </w:r>
+        <w:r>
+          <w:t>[38]</w:t>
+        </w:r>
+        <w:r>
+          <w:fldChar w:fldCharType="end"/>
+        </w:r>
+      </w:ins>
+      <w:ins w:id="360" w:author="Parkhurst, David L." w:date="2014-10-22T14:50:00Z">
+        <w:r>
+          <w:rPr>
+            <w:lang w:val="en-US"/>
+          </w:rPr>
+          <w:t xml:space="preserve">) </w:t>
+        </w:r>
+      </w:ins>
+      <w:r>
+        <w:rPr>
+          <w:lang w:val="en-US"/>
+        </w:rPr>
+        <w:t xml:space="preserve">equals to </w:t>
       </w:r>
       <w:r>
         <w:rPr>
@@ -21689,23 +22661,45 @@
           <w:lang w:val="en-US"/>
         </w:rPr>
       </w:pPr>
-      <w:r>
-        <w:rPr>
-          <w:lang w:val="en-US"/>
-        </w:rPr>
-        <w:t>A</w:t>
-      </w:r>
-      <w:r>
-        <w:rPr>
-          <w:lang w:val="en-US"/>
-        </w:rPr>
-        <w:t>nother</w:t>
-      </w:r>
-      <w:r>
-        <w:rPr>
-          <w:lang w:val="en-US"/>
-        </w:rPr>
-        <w:t xml:space="preserve"> series </w:t>
+      <w:del w:id="361" w:author="Parkhurst, David L." w:date="2014-10-22T14:51:00Z">
+        <w:r>
+          <w:rPr>
+            <w:lang w:val="en-US"/>
+          </w:rPr>
+          <w:delText>A</w:delText>
+        </w:r>
+        <w:r>
+          <w:rPr>
+            <w:lang w:val="en-US"/>
+          </w:rPr>
+          <w:delText>nother</w:delText>
+        </w:r>
+        <w:r>
+          <w:rPr>
+            <w:lang w:val="en-US"/>
+          </w:rPr>
+          <w:delText xml:space="preserve"> </w:delText>
+        </w:r>
+      </w:del>
+      <w:ins w:id="362" w:author="Parkhurst, David L." w:date="2014-10-22T14:51:00Z">
+        <w:r>
+          <w:rPr>
+            <w:lang w:val="en-US"/>
+          </w:rPr>
+          <w:t>A</w:t>
+        </w:r>
+        <w:r>
+          <w:rPr>
+            <w:lang w:val="en-US"/>
+          </w:rPr>
+          <w:t xml:space="preserve"> </w:t>
+        </w:r>
+      </w:ins>
+      <w:r>
+        <w:rPr>
+          <w:lang w:val="en-US"/>
+        </w:rPr>
+        <w:t xml:space="preserve">series </w:t>
       </w:r>
       <w:r>
         <w:t>of</w:t>
@@ -21714,7 +22708,35 @@
         <w:rPr>
           <w:lang w:val="en-US"/>
         </w:rPr>
-        <w:t xml:space="preserve"> runs were made for the easy, medium, and hard benchmarks</w:t>
+        <w:t xml:space="preserve"> runs </w:t>
+      </w:r>
+      <w:del w:id="363" w:author="Parkhurst, David L." w:date="2014-10-22T14:50:00Z">
+        <w:r>
+          <w:rPr>
+            <w:lang w:val="en-US"/>
+          </w:rPr>
+          <w:delText xml:space="preserve">were </w:delText>
+        </w:r>
+      </w:del>
+      <w:ins w:id="364" w:author="Parkhurst, David L." w:date="2014-10-22T14:50:00Z">
+        <w:r>
+          <w:rPr>
+            <w:lang w:val="en-US"/>
+          </w:rPr>
+          <w:t>was</w:t>
+        </w:r>
+        <w:r>
+          <w:rPr>
+            <w:lang w:val="en-US"/>
+          </w:rPr>
+          <w:t xml:space="preserve"> </w:t>
+        </w:r>
+      </w:ins>
+      <w:r>
+        <w:rPr>
+          <w:lang w:val="en-US"/>
+        </w:rPr>
+        <w:t>made for the easy, medium, and hard benchmarks</w:t>
       </w:r>
       <w:r>
         <w:rPr>
@@ -21732,7 +22754,63 @@
         <w:rPr>
           <w:lang w:val="en-US"/>
         </w:rPr>
-        <w:t>for the chemistry calculations, including the communication time to send and receive data from the MPI processes to the manager process</w:t>
+        <w:t xml:space="preserve">for the chemistry calculations, including the communication time to send and receive data </w:t>
+      </w:r>
+      <w:del w:id="365" w:author="Parkhurst, David L." w:date="2014-10-22T14:52:00Z">
+        <w:r>
+          <w:rPr>
+            <w:lang w:val="en-US"/>
+          </w:rPr>
+          <w:delText xml:space="preserve">from </w:delText>
+        </w:r>
+      </w:del>
+      <w:ins w:id="366" w:author="Parkhurst, David L." w:date="2014-10-22T14:52:00Z">
+        <w:r>
+          <w:rPr>
+            <w:lang w:val="en-US"/>
+          </w:rPr>
+          <w:t>between</w:t>
+        </w:r>
+        <w:r>
+          <w:rPr>
+            <w:lang w:val="en-US"/>
+          </w:rPr>
+          <w:t xml:space="preserve"> </w:t>
+        </w:r>
+      </w:ins>
+      <w:r>
+        <w:rPr>
+          <w:lang w:val="en-US"/>
+        </w:rPr>
+        <w:t xml:space="preserve">the MPI processes </w:t>
+      </w:r>
+      <w:del w:id="367" w:author="Parkhurst, David L." w:date="2014-10-22T14:52:00Z">
+        <w:r>
+          <w:rPr>
+            <w:lang w:val="en-US"/>
+          </w:rPr>
+          <w:delText xml:space="preserve">to </w:delText>
+        </w:r>
+      </w:del>
+      <w:ins w:id="368" w:author="Parkhurst, David L." w:date="2014-10-22T14:52:00Z">
+        <w:r>
+          <w:rPr>
+            <w:lang w:val="en-US"/>
+          </w:rPr>
+          <w:t>and</w:t>
+        </w:r>
+        <w:r>
+          <w:rPr>
+            <w:lang w:val="en-US"/>
+          </w:rPr>
+          <w:t xml:space="preserve"> </w:t>
+        </w:r>
+      </w:ins>
+      <w:r>
+        <w:rPr>
+          <w:lang w:val="en-US"/>
+        </w:rPr>
+        <w:t>the manager process</w:t>
       </w:r>
       <w:r>
         <w:rPr>
@@ -21847,7 +22925,7 @@
       <w:pPr>
         <w:pStyle w:val="Caption"/>
       </w:pPr>
-      <w:bookmarkStart w:id="260" w:name="_Ref397808567"/>
+      <w:bookmarkStart w:id="369" w:name="_Ref397808567"/>
       <w:r>
         <w:t xml:space="preserve">Figure </w:t>
       </w:r>
@@ -21869,7 +22947,7 @@
       <w:r>
         <w:fldChar w:fldCharType="end"/>
       </w:r>
-      <w:bookmarkEnd w:id="260"/>
+      <w:bookmarkEnd w:id="369"/>
       <w:r>
         <w:t>: (a) Normalized reaction-calculation times for PhreeqcRM, including communication time, for the easy, medium, and hard MoMaS 1D-advective benchmarks, and (b) speedup relative to a 16-process base case, as a function of number of MPI processes.</w:t>
       </w:r>
@@ -21921,31 +22999,33 @@
         <w:rPr>
           <w:lang w:val="en-US"/>
         </w:rPr>
-        <w:t>process level</w:t>
-      </w:r>
-      <w:r>
-        <w:rPr>
-          <w:lang w:val="en-US"/>
-        </w:rPr>
-        <w:t xml:space="preserve"> </w:t>
+        <w:t>process</w:t>
+      </w:r>
+      <w:del w:id="370" w:author="Parkhurst, David L." w:date="2014-10-22T14:54:00Z">
+        <w:r>
+          <w:rPr>
+            <w:lang w:val="en-US"/>
+          </w:rPr>
+          <w:delText xml:space="preserve"> level</w:delText>
+        </w:r>
+        <w:r>
+          <w:rPr>
+            <w:lang w:val="en-US"/>
+          </w:rPr>
+          <w:delText xml:space="preserve"> (data not shown)</w:delText>
+        </w:r>
+      </w:del>
+      <w:r>
+        <w:rPr>
+          <w:lang w:val="en-US"/>
+        </w:rPr>
+        <w:t xml:space="preserve">. </w:t>
       </w:r>
       <w:r>
         <w:rPr>
           <w:lang w:val="en-US"/>
         </w:rPr>
         <w:lastRenderedPageBreak/>
-        <w:t>(data not shown)</w:t>
-      </w:r>
-      <w:r>
-        <w:rPr>
-          <w:lang w:val="en-US"/>
-        </w:rPr>
-        <w:t xml:space="preserve">. </w:t>
-      </w:r>
-      <w:r>
-        <w:rPr>
-          <w:lang w:val="en-US"/>
-        </w:rPr>
         <w:t xml:space="preserve">Another consideration </w:t>
       </w:r>
       <w:r>
@@ -22271,10 +23351,10 @@
       <w:pPr>
         <w:pStyle w:val="Caption"/>
       </w:pPr>
-      <w:bookmarkStart w:id="261" w:name="_Ref395688218"/>
-      <w:bookmarkStart w:id="262" w:name="_Toc395713210"/>
-      <w:bookmarkStart w:id="263" w:name="_Toc395711761"/>
-      <w:bookmarkStart w:id="264" w:name="_Ref398009891"/>
+      <w:bookmarkStart w:id="371" w:name="_Ref395688218"/>
+      <w:bookmarkStart w:id="372" w:name="_Toc395713210"/>
+      <w:bookmarkStart w:id="373" w:name="_Toc395711761"/>
+      <w:bookmarkStart w:id="374" w:name="_Ref398009891"/>
       <w:r>
         <w:lastRenderedPageBreak/>
         <w:t xml:space="preserve">Figure </w:t>
@@ -22297,13 +23377,29 @@
       <w:r>
         <w:fldChar w:fldCharType="end"/>
       </w:r>
-      <w:bookmarkEnd w:id="261"/>
-      <w:r>
-        <w:t>: Finite element mesh for the MoMaS 2D cases with subdomains, inflow and outflow zones, and observation points (OP).</w:t>
-      </w:r>
-      <w:bookmarkEnd w:id="262"/>
-      <w:bookmarkEnd w:id="263"/>
-      <w:bookmarkEnd w:id="264"/>
+      <w:bookmarkEnd w:id="371"/>
+      <w:r>
+        <w:t xml:space="preserve">: </w:t>
+      </w:r>
+      <w:del w:id="375" w:author="Parkhurst, David L." w:date="2014-10-22T15:03:00Z">
+        <w:r>
+          <w:delText xml:space="preserve">Finite </w:delText>
+        </w:r>
+      </w:del>
+      <w:ins w:id="376" w:author="Parkhurst, David L." w:date="2014-10-22T15:03:00Z">
+        <w:r>
+          <w:t>Finite</w:t>
+        </w:r>
+        <w:r>
+          <w:t>-</w:t>
+        </w:r>
+      </w:ins>
+      <w:r>
+        <w:t>element mesh for the MoMaS 2D cases with subdomains, inflow and outflow zones, and observation points (OP).</w:t>
+      </w:r>
+      <w:bookmarkEnd w:id="372"/>
+      <w:bookmarkEnd w:id="373"/>
+      <w:bookmarkEnd w:id="374"/>
     </w:p>
     <w:p>
       <w:pPr>
@@ -22316,7 +23412,35 @@
         <w:rPr>
           <w:lang w:val="en-US"/>
         </w:rPr>
-        <w:t xml:space="preserve">The irregular finite element mesh </w:t>
+        <w:t xml:space="preserve">The irregular </w:t>
+      </w:r>
+      <w:del w:id="377" w:author="Parkhurst, David L." w:date="2014-10-22T15:03:00Z">
+        <w:r>
+          <w:rPr>
+            <w:lang w:val="en-US"/>
+          </w:rPr>
+          <w:delText xml:space="preserve">finite </w:delText>
+        </w:r>
+      </w:del>
+      <w:ins w:id="378" w:author="Parkhurst, David L." w:date="2014-10-22T15:03:00Z">
+        <w:r>
+          <w:rPr>
+            <w:lang w:val="en-US"/>
+          </w:rPr>
+          <w:t>finite</w:t>
+        </w:r>
+        <w:r>
+          <w:rPr>
+            <w:lang w:val="en-US"/>
+          </w:rPr>
+          <w:t>-</w:t>
+        </w:r>
+      </w:ins>
+      <w:r>
+        <w:rPr>
+          <w:lang w:val="en-US"/>
+        </w:rPr>
+        <w:t xml:space="preserve">element mesh </w:t>
       </w:r>
       <w:r>
         <w:rPr>
@@ -22433,7 +23557,67 @@
         <w:rPr>
           <w:lang w:val="en-US"/>
         </w:rPr>
-        <w:t xml:space="preserve">0 time units at the beginning and after the boundary change at time 5000 and </w:t>
+        <w:t xml:space="preserve">0 time units at the beginning </w:t>
+      </w:r>
+      <w:ins w:id="379" w:author="Parkhurst, David L." w:date="2014-10-22T15:05:00Z">
+        <w:r>
+          <w:rPr>
+            <w:lang w:val="en-US"/>
+          </w:rPr>
+          <w:t xml:space="preserve">of the simulation </w:t>
+        </w:r>
+      </w:ins>
+      <w:r>
+        <w:rPr>
+          <w:lang w:val="en-US"/>
+        </w:rPr>
+        <w:t>and after the boundary change at time 5000</w:t>
+      </w:r>
+      <w:ins w:id="380" w:author="Parkhurst, David L." w:date="2014-10-22T15:05:00Z">
+        <w:r>
+          <w:rPr>
+            <w:lang w:val="en-US"/>
+          </w:rPr>
+          <w:t>;</w:t>
+        </w:r>
+      </w:ins>
+      <w:del w:id="381" w:author="Parkhurst, David L." w:date="2014-10-22T15:05:00Z">
+        <w:r>
+          <w:rPr>
+            <w:lang w:val="en-US"/>
+          </w:rPr>
+          <w:delText xml:space="preserve"> and</w:delText>
+        </w:r>
+      </w:del>
+      <w:ins w:id="382" w:author="Parkhurst, David L." w:date="2014-10-22T15:05:00Z">
+        <w:r>
+          <w:rPr>
+            <w:lang w:val="en-US"/>
+          </w:rPr>
+          <w:t xml:space="preserve"> </w:t>
+        </w:r>
+      </w:ins>
+      <w:ins w:id="383" w:author="Parkhurst, David L." w:date="2014-10-22T15:06:00Z">
+        <w:r>
+          <w:rPr>
+            <w:lang w:val="en-US"/>
+          </w:rPr>
+          <w:t xml:space="preserve">otherwise, </w:t>
+        </w:r>
+      </w:ins>
+      <w:ins w:id="384" w:author="Parkhurst, David L." w:date="2014-10-22T15:05:00Z">
+        <w:r>
+          <w:rPr>
+            <w:lang w:val="en-US"/>
+          </w:rPr>
+          <w:t>a time step of</w:t>
+        </w:r>
+      </w:ins>
+      <w:r>
+        <w:rPr>
+          <w:lang w:val="en-US"/>
+        </w:rPr>
+        <w:t xml:space="preserve"> </w:t>
       </w:r>
       <w:r>
         <w:rPr>
@@ -22457,7 +23641,29 @@
         <w:rPr>
           <w:lang w:val="en-US"/>
         </w:rPr>
-        <w:t xml:space="preserve"> otherwise. </w:t>
+        <w:t xml:space="preserve"> </w:t>
+      </w:r>
+      <w:ins w:id="385" w:author="Parkhurst, David L." w:date="2014-10-22T15:06:00Z">
+        <w:r>
+          <w:rPr>
+            <w:lang w:val="en-US"/>
+          </w:rPr>
+          <w:t>was used</w:t>
+        </w:r>
+      </w:ins>
+      <w:del w:id="386" w:author="Parkhurst, David L." w:date="2014-10-22T15:06:00Z">
+        <w:r>
+          <w:rPr>
+            <w:lang w:val="en-US"/>
+          </w:rPr>
+          <w:delText>otherwise</w:delText>
+        </w:r>
+      </w:del>
+      <w:r>
+        <w:rPr>
+          <w:lang w:val="en-US"/>
+        </w:rPr>
+        <w:t xml:space="preserve">. </w:t>
       </w:r>
       <w:r>
         <w:rPr>
@@ -22508,7 +23714,35 @@
         <w:rPr>
           <w:lang w:val="en-US"/>
         </w:rPr>
-        <w:t>, this time stepping was chosen because FEFLOW uses a fully implicit method for non</w:t>
+        <w:t xml:space="preserve">, </w:t>
+      </w:r>
+      <w:del w:id="387" w:author="Parkhurst, David L." w:date="2014-10-22T15:07:00Z">
+        <w:r>
+          <w:rPr>
+            <w:lang w:val="en-US"/>
+          </w:rPr>
+          <w:delText xml:space="preserve">this </w:delText>
+        </w:r>
+      </w:del>
+      <w:ins w:id="388" w:author="Parkhurst, David L." w:date="2014-10-22T15:07:00Z">
+        <w:r>
+          <w:rPr>
+            <w:lang w:val="en-US"/>
+          </w:rPr>
+          <w:t>the specified</w:t>
+        </w:r>
+        <w:r>
+          <w:rPr>
+            <w:lang w:val="en-US"/>
+          </w:rPr>
+          <w:t xml:space="preserve"> </w:t>
+        </w:r>
+      </w:ins>
+      <w:r>
+        <w:rPr>
+          <w:lang w:val="en-US"/>
+        </w:rPr>
+        <w:t>time stepping was chosen because FEFLOW uses a fully implicit method for non</w:t>
       </w:r>
       <w:r>
         <w:rPr>
@@ -22604,8 +23838,38 @@
         <w:rPr>
           <w:lang w:val="en-US"/>
         </w:rPr>
-        <w:t>Because of the faster transport velocity of the dispersive cases, these were simulated with a splitting time step of 0.1 for the first 20 time units and after the boundary change and 1 time unit otherwise.</w:t>
-      </w:r>
+        <w:t xml:space="preserve">Because of the faster transport velocity of the dispersive cases, these were simulated with a splitting time step of 0.1 for the first 20 time units </w:t>
+      </w:r>
+      <w:ins w:id="389" w:author="Parkhurst, David L." w:date="2014-10-22T15:08:00Z">
+        <w:r>
+          <w:rPr>
+            <w:lang w:val="en-US"/>
+          </w:rPr>
+          <w:t xml:space="preserve">at the beginning of the simulation </w:t>
+        </w:r>
+      </w:ins>
+      <w:r>
+        <w:rPr>
+          <w:lang w:val="en-US"/>
+        </w:rPr>
+        <w:t>and after the boundary change</w:t>
+      </w:r>
+      <w:ins w:id="390" w:author="Parkhurst, David L." w:date="2014-10-22T15:08:00Z">
+        <w:r>
+          <w:rPr>
+            <w:lang w:val="en-US"/>
+          </w:rPr>
+          <w:t>; otherwise, a splitting time step of 1 time unit was used.</w:t>
+        </w:r>
+      </w:ins>
+      <w:del w:id="391" w:author="Parkhurst, David L." w:date="2014-10-22T15:09:00Z">
+        <w:r>
+          <w:rPr>
+            <w:lang w:val="en-US"/>
+          </w:rPr>
+          <w:delText xml:space="preserve"> and 1 time unit otherwise.</w:delText>
+        </w:r>
+      </w:del>
       <w:r>
         <w:rPr>
           <w:lang w:val="en-US"/>
@@ -22654,11 +23918,33 @@
         </w:rPr>
         <w:t xml:space="preserve"> with the same </w:t>
       </w:r>
-      <w:r>
-        <w:rPr>
-          <w:lang w:val="en-US"/>
-        </w:rPr>
-        <w:t xml:space="preserve">operator splitting time step </w:t>
+      <w:del w:id="392" w:author="Parkhurst, David L." w:date="2014-10-22T15:10:00Z">
+        <w:r>
+          <w:rPr>
+            <w:lang w:val="en-US"/>
+          </w:rPr>
+          <w:delText xml:space="preserve">operator </w:delText>
+        </w:r>
+      </w:del>
+      <w:ins w:id="393" w:author="Parkhurst, David L." w:date="2014-10-22T15:10:00Z">
+        <w:r>
+          <w:rPr>
+            <w:lang w:val="en-US"/>
+          </w:rPr>
+          <w:t>operator</w:t>
+        </w:r>
+        <w:r>
+          <w:rPr>
+            <w:lang w:val="en-US"/>
+          </w:rPr>
+          <w:t>-</w:t>
+        </w:r>
+      </w:ins>
+      <w:r>
+        <w:rPr>
+          <w:lang w:val="en-US"/>
+        </w:rPr>
+        <w:t xml:space="preserve">splitting time step </w:t>
       </w:r>
       <w:r>
         <w:rPr>
@@ -22756,13 +24042,55 @@
         <w:rPr>
           <w:lang w:val="en-US"/>
         </w:rPr>
-        <w:t>, a standard iterative solver was employ</w:t>
-      </w:r>
-      <w:r>
-        <w:rPr>
-          <w:lang w:val="en-US"/>
-        </w:rPr>
-        <w:t>ed for the advective cases and the</w:t>
+        <w:t xml:space="preserve">, a standard iterative solver was </w:t>
+      </w:r>
+      <w:del w:id="394" w:author="Parkhurst, David L." w:date="2014-10-22T15:14:00Z">
+        <w:r>
+          <w:rPr>
+            <w:lang w:val="en-US"/>
+          </w:rPr>
+          <w:delText>employ</w:delText>
+        </w:r>
+        <w:r>
+          <w:rPr>
+            <w:lang w:val="en-US"/>
+          </w:rPr>
+          <w:delText xml:space="preserve">ed </w:delText>
+        </w:r>
+      </w:del>
+      <w:ins w:id="395" w:author="Parkhurst, David L." w:date="2014-10-22T15:14:00Z">
+        <w:r>
+          <w:rPr>
+            <w:lang w:val="en-US"/>
+          </w:rPr>
+          <w:t>used</w:t>
+        </w:r>
+        <w:r>
+          <w:rPr>
+            <w:lang w:val="en-US"/>
+          </w:rPr>
+          <w:t xml:space="preserve"> </w:t>
+        </w:r>
+      </w:ins>
+      <w:r>
+        <w:rPr>
+          <w:lang w:val="en-US"/>
+        </w:rPr>
+        <w:t>for the advective cases</w:t>
+      </w:r>
+      <w:ins w:id="396" w:author="Parkhurst, David L." w:date="2014-10-22T15:14:00Z">
+        <w:r>
+          <w:rPr>
+            <w:lang w:val="en-US"/>
+          </w:rPr>
+          <w:t>,</w:t>
+        </w:r>
+      </w:ins>
+      <w:r>
+        <w:rPr>
+          <w:lang w:val="en-US"/>
+        </w:rPr>
+        <w:t xml:space="preserve"> and the</w:t>
       </w:r>
       <w:r>
         <w:rPr>
@@ -22798,7 +24126,21 @@
         <w:rPr>
           <w:lang w:val="en-US"/>
         </w:rPr>
-        <w:t xml:space="preserve"> for the dispersive cases</w:t>
+        <w:t xml:space="preserve"> </w:t>
+      </w:r>
+      <w:ins w:id="397" w:author="Parkhurst, David L." w:date="2014-10-22T15:14:00Z">
+        <w:r>
+          <w:rPr>
+            <w:lang w:val="en-US"/>
+          </w:rPr>
+          <w:t xml:space="preserve">was used </w:t>
+        </w:r>
+      </w:ins>
+      <w:r>
+        <w:rPr>
+          <w:lang w:val="en-US"/>
+        </w:rPr>
+        <w:t>for the dispersive cases</w:t>
       </w:r>
       <w:r>
         <w:rPr>
@@ -22806,29 +24148,53 @@
         </w:rPr>
         <w:t xml:space="preserve">. </w:t>
       </w:r>
-      <w:r>
-        <w:rPr>
-          <w:lang w:val="en-US"/>
-        </w:rPr>
-        <w:t>The</w:t>
-      </w:r>
-      <w:r>
-        <w:rPr>
-          <w:lang w:val="en-US"/>
-        </w:rPr>
-        <w:t xml:space="preserve"> </w:t>
-      </w:r>
+      <w:del w:id="398" w:author="Parkhurst, David L." w:date="2014-10-22T15:15:00Z">
+        <w:r>
+          <w:rPr>
+            <w:lang w:val="en-US"/>
+          </w:rPr>
+          <w:delText>The</w:delText>
+        </w:r>
+        <w:r>
+          <w:rPr>
+            <w:lang w:val="en-US"/>
+          </w:rPr>
+          <w:delText xml:space="preserve"> </w:delText>
+        </w:r>
+      </w:del>
+      <w:ins w:id="399" w:author="Parkhurst, David L." w:date="2014-10-22T15:15:00Z">
+        <w:r>
+          <w:rPr>
+            <w:lang w:val="en-US"/>
+          </w:rPr>
+          <w:t>A</w:t>
+        </w:r>
+        <w:r>
+          <w:rPr>
+            <w:lang w:val="en-US"/>
+          </w:rPr>
+          <w:t xml:space="preserve"> </w:t>
+        </w:r>
+      </w:ins>
       <w:r>
         <w:rPr>
           <w:lang w:val="en-US"/>
         </w:rPr>
         <w:t xml:space="preserve">maximum error norm </w:t>
       </w:r>
-      <w:r>
-        <w:rPr>
-          <w:lang w:val="en-US"/>
-        </w:rPr>
-        <w:t xml:space="preserve">with a value of </w:t>
+      <w:del w:id="400" w:author="Parkhurst, David L." w:date="2014-10-22T15:15:00Z">
+        <w:r>
+          <w:rPr>
+            <w:lang w:val="en-US"/>
+          </w:rPr>
+          <w:delText xml:space="preserve">with a value </w:delText>
+        </w:r>
+      </w:del>
+      <w:r>
+        <w:rPr>
+          <w:lang w:val="en-US"/>
+        </w:rPr>
+        <w:t xml:space="preserve">of </w:t>
       </w:r>
       <w:r>
         <w:rPr>
@@ -22891,12 +24257,70 @@
       <w:pPr>
         <w:pStyle w:val="Text"/>
       </w:pPr>
-      <w:r>
-        <w:rPr>
-          <w:lang w:val="en-US"/>
-        </w:rPr>
-        <w:t xml:space="preserve">With the used hardware </w:t>
-      </w:r>
+      <w:del w:id="401" w:author="Parkhurst, David L." w:date="2014-10-22T15:37:00Z">
+        <w:r>
+          <w:rPr>
+            <w:lang w:val="en-US"/>
+          </w:rPr>
+          <w:delText xml:space="preserve">With </w:delText>
+        </w:r>
+      </w:del>
+      <w:ins w:id="402" w:author="Parkhurst, David L." w:date="2014-10-22T15:37:00Z">
+        <w:r>
+          <w:rPr>
+            <w:lang w:val="en-US"/>
+          </w:rPr>
+          <w:t>For</w:t>
+        </w:r>
+        <w:r>
+          <w:rPr>
+            <w:lang w:val="en-US"/>
+          </w:rPr>
+          <w:t xml:space="preserve"> </w:t>
+        </w:r>
+      </w:ins>
+      <w:r>
+        <w:rPr>
+          <w:lang w:val="en-US"/>
+        </w:rPr>
+        <w:t xml:space="preserve">the </w:t>
+      </w:r>
+      <w:ins w:id="403" w:author="Parkhurst, David L." w:date="2014-10-22T15:37:00Z">
+        <w:r>
+          <w:rPr>
+            <w:lang w:val="en-US"/>
+          </w:rPr>
+          <w:t xml:space="preserve">computer </w:t>
+        </w:r>
+      </w:ins>
+      <w:r>
+        <w:rPr>
+          <w:lang w:val="en-US"/>
+        </w:rPr>
+        <w:t xml:space="preserve">used </w:t>
+      </w:r>
+      <w:del w:id="404" w:author="Parkhurst, David L." w:date="2014-10-22T15:37:00Z">
+        <w:r>
+          <w:rPr>
+            <w:lang w:val="en-US"/>
+          </w:rPr>
+          <w:delText xml:space="preserve">hardware </w:delText>
+        </w:r>
+      </w:del>
+      <w:ins w:id="405" w:author="Parkhurst, David L." w:date="2014-10-22T15:37:00Z">
+        <w:r>
+          <w:rPr>
+            <w:lang w:val="en-US"/>
+          </w:rPr>
+          <w:t>for the calculations</w:t>
+        </w:r>
+        <w:r>
+          <w:rPr>
+            <w:lang w:val="en-US"/>
+          </w:rPr>
+          <w:t xml:space="preserve"> </w:t>
+        </w:r>
+      </w:ins>
       <w:r>
         <w:rPr>
           <w:lang w:val="en-US"/>
@@ -22933,23 +24357,39 @@
         </w:rPr>
         <w:t xml:space="preserve"> </w:t>
       </w:r>
-      <w:r>
-        <w:rPr>
-          <w:lang w:val="en-US"/>
-        </w:rPr>
-        <w:t xml:space="preserve">as determined by the hardware </w:t>
-      </w:r>
-      <w:r>
-        <w:rPr>
-          <w:lang w:val="en-US"/>
-        </w:rPr>
-        <w:t xml:space="preserve">test </w:t>
-      </w:r>
-      <w:r>
-        <w:rPr>
-          <w:lang w:val="en-US"/>
-        </w:rPr>
-        <w:t xml:space="preserve">in the definition of the MoMaS </w:t>
+      <w:ins w:id="406" w:author="Parkhurst, David L." w:date="2014-10-22T15:38:00Z">
+        <w:r>
+          <w:rPr>
+            <w:lang w:val="en-US"/>
+          </w:rPr>
+          <w:t>(</w:t>
+        </w:r>
+      </w:ins>
+      <w:del w:id="407" w:author="Parkhurst, David L." w:date="2014-10-22T15:38:00Z">
+        <w:r>
+          <w:rPr>
+            <w:lang w:val="en-US"/>
+          </w:rPr>
+          <w:delText xml:space="preserve">as determined by the hardware </w:delText>
+        </w:r>
+        <w:r>
+          <w:rPr>
+            <w:lang w:val="en-US"/>
+          </w:rPr>
+          <w:delText xml:space="preserve">test </w:delText>
+        </w:r>
+        <w:r>
+          <w:rPr>
+            <w:lang w:val="en-US"/>
+          </w:rPr>
+          <w:delText xml:space="preserve">in the definition of the </w:delText>
+        </w:r>
+      </w:del>
+      <w:r>
+        <w:rPr>
+          <w:lang w:val="en-US"/>
+        </w:rPr>
+        <w:t xml:space="preserve">MoMaS </w:t>
       </w:r>
       <w:r>
         <w:fldChar w:fldCharType="begin"/>
@@ -22966,6 +24406,11 @@
       <w:r>
         <w:fldChar w:fldCharType="end"/>
       </w:r>
+      <w:ins w:id="408" w:author="Parkhurst, David L." w:date="2014-10-22T15:38:00Z">
+        <w:r>
+          <w:t>)</w:t>
+        </w:r>
+      </w:ins>
       <w:r>
         <w:rPr>
           <w:lang w:val="en-US"/>
@@ -22982,7 +24427,14 @@
         <w:rPr>
           <w:lang w:val="en-US"/>
         </w:rPr>
-        <w:t>e use of OpenMP parallelization with eight threads.</w:t>
+        <w:t xml:space="preserve">e use </w:t>
+      </w:r>
+      <w:r>
+        <w:rPr>
+          <w:lang w:val="en-US"/>
+        </w:rPr>
+        <w:lastRenderedPageBreak/>
+        <w:t>of OpenMP parallelization with eight threads.</w:t>
       </w:r>
       <w:r>
         <w:rPr>
@@ -23058,9 +24510,8 @@
         <w:pStyle w:val="Caption"/>
         <w:keepNext/>
       </w:pPr>
-      <w:bookmarkStart w:id="265" w:name="_Ref397500165"/>
-      <w:r>
-        <w:lastRenderedPageBreak/>
+      <w:bookmarkStart w:id="409" w:name="_Ref397500165"/>
+      <w:r>
         <w:t xml:space="preserve">Table </w:t>
       </w:r>
       <w:r>
@@ -23081,7 +24532,7 @@
       <w:r>
         <w:fldChar w:fldCharType="end"/>
       </w:r>
-      <w:bookmarkEnd w:id="265"/>
+      <w:bookmarkEnd w:id="409"/>
       <w:r>
         <w:t>: Calculation times for MoMaS in CPU units.</w:t>
       </w:r>
@@ -23908,7 +25359,7 @@
       <w:pPr>
         <w:pStyle w:val="Caption"/>
       </w:pPr>
-      <w:bookmarkStart w:id="266" w:name="_Ref396493837"/>
+      <w:bookmarkStart w:id="410" w:name="_Ref396493837"/>
       <w:r>
         <w:t xml:space="preserve">Figure </w:t>
       </w:r>
@@ -23930,7 +25381,7 @@
       <w:r>
         <w:fldChar w:fldCharType="end"/>
       </w:r>
-      <w:bookmarkEnd w:id="266"/>
+      <w:bookmarkEnd w:id="410"/>
       <w:r>
         <w:t xml:space="preserve">: </w:t>
       </w:r>
@@ -24747,13 +26198,91 @@
         <w:rPr>
           <w:lang w:val="en-US"/>
         </w:rPr>
-        <w:t xml:space="preserve"> Further to the presented examples, all results </w:t>
-      </w:r>
-      <w:r>
-        <w:rPr>
-          <w:lang w:val="en-US"/>
-        </w:rPr>
-        <w:t xml:space="preserve">that are requested by the </w:t>
+        <w:t xml:space="preserve"> </w:t>
+      </w:r>
+      <w:del w:id="411" w:author="Parkhurst, David L." w:date="2014-10-22T15:44:00Z">
+        <w:r>
+          <w:rPr>
+            <w:lang w:val="en-US"/>
+          </w:rPr>
+          <w:delText xml:space="preserve">Further </w:delText>
+        </w:r>
+      </w:del>
+      <w:ins w:id="412" w:author="Parkhurst, David L." w:date="2014-10-22T15:44:00Z">
+        <w:r>
+          <w:rPr>
+            <w:lang w:val="en-US"/>
+          </w:rPr>
+          <w:t>In addition</w:t>
+        </w:r>
+        <w:r>
+          <w:rPr>
+            <w:lang w:val="en-US"/>
+          </w:rPr>
+          <w:t xml:space="preserve"> </w:t>
+        </w:r>
+      </w:ins>
+      <w:r>
+        <w:rPr>
+          <w:lang w:val="en-US"/>
+        </w:rPr>
+        <w:t xml:space="preserve">to the </w:t>
+      </w:r>
+      <w:del w:id="413" w:author="Parkhurst, David L." w:date="2014-10-22T15:45:00Z">
+        <w:r>
+          <w:rPr>
+            <w:lang w:val="en-US"/>
+          </w:rPr>
+          <w:delText>presented examples</w:delText>
+        </w:r>
+      </w:del>
+      <w:ins w:id="414" w:author="Parkhurst, David L." w:date="2014-10-22T15:45:00Z">
+        <w:r>
+          <w:rPr>
+            <w:lang w:val="en-US"/>
+          </w:rPr>
+          <w:t>figures presented here</w:t>
+        </w:r>
+      </w:ins>
+      <w:r>
+        <w:rPr>
+          <w:lang w:val="en-US"/>
+        </w:rPr>
+        <w:t xml:space="preserve">, all results </w:t>
+      </w:r>
+      <w:r>
+        <w:rPr>
+          <w:lang w:val="en-US"/>
+        </w:rPr>
+        <w:t xml:space="preserve">that are </w:t>
+      </w:r>
+      <w:del w:id="415" w:author="Parkhurst, David L." w:date="2014-10-22T15:44:00Z">
+        <w:r>
+          <w:rPr>
+            <w:lang w:val="en-US"/>
+          </w:rPr>
+          <w:delText xml:space="preserve">requested </w:delText>
+        </w:r>
+      </w:del>
+      <w:ins w:id="416" w:author="Parkhurst, David L." w:date="2014-10-22T15:44:00Z">
+        <w:r>
+          <w:rPr>
+            <w:lang w:val="en-US"/>
+          </w:rPr>
+          <w:t>specified</w:t>
+        </w:r>
+        <w:r>
+          <w:rPr>
+            <w:lang w:val="en-US"/>
+          </w:rPr>
+          <w:t xml:space="preserve"> </w:t>
+        </w:r>
+      </w:ins>
+      <w:r>
+        <w:rPr>
+          <w:lang w:val="en-US"/>
+        </w:rPr>
+        <w:t xml:space="preserve">by the </w:t>
       </w:r>
       <w:r>
         <w:rPr>
@@ -24798,13 +26327,35 @@
         <w:rPr>
           <w:lang w:val="en-US"/>
         </w:rPr>
-        <w:t xml:space="preserve"> were compared </w:t>
-      </w:r>
-      <w:r>
-        <w:rPr>
-          <w:lang w:val="en-US"/>
-        </w:rPr>
-        <w:t xml:space="preserve">with </w:t>
+        <w:t xml:space="preserve"> </w:t>
+      </w:r>
+      <w:del w:id="417" w:author="Parkhurst, David L." w:date="2014-10-22T15:45:00Z">
+        <w:r>
+          <w:rPr>
+            <w:lang w:val="en-US"/>
+          </w:rPr>
+          <w:delText xml:space="preserve">were compared </w:delText>
+        </w:r>
+        <w:r>
+          <w:rPr>
+            <w:lang w:val="en-US"/>
+          </w:rPr>
+          <w:delText>with</w:delText>
+        </w:r>
+      </w:del>
+      <w:ins w:id="418" w:author="Parkhurst, David L." w:date="2014-10-22T15:45:00Z">
+        <w:r>
+          <w:rPr>
+            <w:lang w:val="en-US"/>
+          </w:rPr>
+          <w:t>are similar to</w:t>
+        </w:r>
+      </w:ins>
+      <w:r>
+        <w:rPr>
+          <w:lang w:val="en-US"/>
+        </w:rPr>
+        <w:t xml:space="preserve"> </w:t>
       </w:r>
       <w:r>
         <w:rPr>
@@ -24895,8 +26446,8 @@
       <w:pPr>
         <w:pStyle w:val="Caption"/>
       </w:pPr>
-      <w:bookmarkStart w:id="267" w:name="_Ref398010206"/>
-      <w:bookmarkStart w:id="268" w:name="_Ref398237395"/>
+      <w:bookmarkStart w:id="419" w:name="_Ref398010206"/>
+      <w:bookmarkStart w:id="420" w:name="_Ref398237395"/>
       <w:r>
         <w:t xml:space="preserve">Figure </w:t>
       </w:r>
@@ -24918,7 +26469,7 @@
       <w:r>
         <w:fldChar w:fldCharType="end"/>
       </w:r>
-      <w:bookmarkEnd w:id="267"/>
+      <w:bookmarkEnd w:id="419"/>
       <w:r>
         <w:t xml:space="preserve">: </w:t>
       </w:r>
@@ -24967,7 +26518,7 @@
       <w:r>
         <w:t>c) CP1, hard case at time 2000.</w:t>
       </w:r>
-      <w:bookmarkEnd w:id="268"/>
+      <w:bookmarkEnd w:id="420"/>
     </w:p>
     <w:p>
       <w:pPr>
@@ -25028,12 +26579,46 @@
         <w:rPr>
           <w:lang w:val="en-US" w:eastAsia="en-US"/>
         </w:rPr>
-        <w:t xml:space="preserve">verifies the general consistence of results from the dispersive cases </w:t>
-      </w:r>
+        <w:t xml:space="preserve">verifies the general </w:t>
+      </w:r>
+      <w:del w:id="421" w:author="Parkhurst, David L." w:date="2014-10-22T15:46:00Z">
+        <w:r>
+          <w:rPr>
+            <w:lang w:val="en-US" w:eastAsia="en-US"/>
+          </w:rPr>
+          <w:delText xml:space="preserve">consistence </w:delText>
+        </w:r>
+      </w:del>
+      <w:ins w:id="422" w:author="Parkhurst, David L." w:date="2014-10-22T15:46:00Z">
+        <w:r>
+          <w:rPr>
+            <w:lang w:val="en-US" w:eastAsia="en-US"/>
+          </w:rPr>
+          <w:t>consistenc</w:t>
+        </w:r>
+        <w:r>
+          <w:rPr>
+            <w:lang w:val="en-US" w:eastAsia="en-US"/>
+          </w:rPr>
+          <w:t>y</w:t>
+        </w:r>
+        <w:r>
+          <w:rPr>
+            <w:lang w:val="en-US" w:eastAsia="en-US"/>
+          </w:rPr>
+          <w:t xml:space="preserve"> </w:t>
+        </w:r>
+      </w:ins>
       <w:r>
         <w:rPr>
           <w:lang w:val="en-US" w:eastAsia="en-US"/>
         </w:rPr>
+        <w:t xml:space="preserve">of results from the dispersive cases </w:t>
+      </w:r>
+      <w:r>
+        <w:rPr>
+          <w:lang w:val="en-US" w:eastAsia="en-US"/>
+        </w:rPr>
         <w:t xml:space="preserve">with published data in </w:t>
       </w:r>
       <w:r>
@@ -25118,7 +26703,15 @@
         <w:t>, Fig. 11,</w:t>
       </w:r>
       <w:r>
-        <w:t xml:space="preserve"> a similar colour scale </w:t>
+        <w:t xml:space="preserve"> a similar colo</w:t>
+      </w:r>
+      <w:del w:id="423" w:author="Parkhurst, David L." w:date="2014-10-22T15:47:00Z">
+        <w:r>
+          <w:delText>u</w:delText>
+        </w:r>
+      </w:del>
+      <w:r>
+        <w:t xml:space="preserve">r scale </w:t>
       </w:r>
       <w:r>
         <w:t xml:space="preserve">is </w:t>
@@ -25171,7 +26764,39 @@
         <w:t xml:space="preserve">a and b. </w:t>
       </w:r>
       <w:r>
-        <w:t>Results obtained with the finer mesh show only minor differences to the results of the coarser mesh (</w:t>
+        <w:t xml:space="preserve">Results obtained with the finer mesh show only minor differences </w:t>
+      </w:r>
+      <w:ins w:id="424" w:author="Parkhurst, David L." w:date="2014-10-22T15:47:00Z">
+        <w:r>
+          <w:t xml:space="preserve">compared </w:t>
+        </w:r>
+      </w:ins>
+      <w:r>
+        <w:t xml:space="preserve">to </w:t>
+      </w:r>
+      <w:del w:id="425" w:author="Parkhurst, David L." w:date="2014-10-22T15:47:00Z">
+        <w:r>
+          <w:delText xml:space="preserve">the </w:delText>
+        </w:r>
+      </w:del>
+      <w:r>
+        <w:t xml:space="preserve">results </w:t>
+      </w:r>
+      <w:del w:id="426" w:author="Parkhurst, David L." w:date="2014-10-22T15:48:00Z">
+        <w:r>
+          <w:delText xml:space="preserve">of </w:delText>
+        </w:r>
+      </w:del>
+      <w:ins w:id="427" w:author="Parkhurst, David L." w:date="2014-10-22T15:48:00Z">
+        <w:r>
+          <w:t>for</w:t>
+        </w:r>
+        <w:r>
+          <w:t xml:space="preserve"> </w:t>
+        </w:r>
+      </w:ins>
+      <w:r>
+        <w:t>the coarser mesh (</w:t>
       </w:r>
       <w:r>
         <w:rPr>
@@ -25488,7 +27113,63 @@
         <w:rPr>
           <w:lang w:val="en-US" w:eastAsia="en-US"/>
         </w:rPr>
-        <w:t xml:space="preserve"> Results with the operator splitting time step of the coarse-meshed advective case show significant differences compared to the presented results. This indicates the need for comparative operator splitting time step and mesh convergence studies with the SNIA</w:t>
+        <w:t xml:space="preserve"> Results with the </w:t>
+      </w:r>
+      <w:del w:id="428" w:author="Parkhurst, David L." w:date="2014-10-22T15:10:00Z">
+        <w:r>
+          <w:rPr>
+            <w:lang w:val="en-US" w:eastAsia="en-US"/>
+          </w:rPr>
+          <w:delText xml:space="preserve">operator </w:delText>
+        </w:r>
+      </w:del>
+      <w:ins w:id="429" w:author="Parkhurst, David L." w:date="2014-10-22T15:10:00Z">
+        <w:r>
+          <w:rPr>
+            <w:lang w:val="en-US" w:eastAsia="en-US"/>
+          </w:rPr>
+          <w:t>operator</w:t>
+        </w:r>
+        <w:r>
+          <w:rPr>
+            <w:lang w:val="en-US" w:eastAsia="en-US"/>
+          </w:rPr>
+          <w:t>-</w:t>
+        </w:r>
+      </w:ins>
+      <w:r>
+        <w:rPr>
+          <w:lang w:val="en-US" w:eastAsia="en-US"/>
+        </w:rPr>
+        <w:t xml:space="preserve">splitting time step of the coarse-meshed advective case show significant differences compared to the presented results. This indicates the need for comparative </w:t>
+      </w:r>
+      <w:del w:id="430" w:author="Parkhurst, David L." w:date="2014-10-22T15:10:00Z">
+        <w:r>
+          <w:rPr>
+            <w:lang w:val="en-US" w:eastAsia="en-US"/>
+          </w:rPr>
+          <w:delText xml:space="preserve">operator </w:delText>
+        </w:r>
+      </w:del>
+      <w:ins w:id="431" w:author="Parkhurst, David L." w:date="2014-10-22T15:10:00Z">
+        <w:r>
+          <w:rPr>
+            <w:lang w:val="en-US" w:eastAsia="en-US"/>
+          </w:rPr>
+          <w:t>operator</w:t>
+        </w:r>
+        <w:r>
+          <w:rPr>
+            <w:lang w:val="en-US" w:eastAsia="en-US"/>
+          </w:rPr>
+          <w:t>-</w:t>
+        </w:r>
+      </w:ins>
+      <w:r>
+        <w:rPr>
+          <w:lang w:val="en-US" w:eastAsia="en-US"/>
+        </w:rPr>
+        <w:t>splitting time step and mesh convergence studies with the SNIA</w:t>
       </w:r>
       <w:r>
         <w:rPr>
@@ -25693,7 +27374,15 @@
         <w:rPr>
           <w:lang w:val="en-US"/>
         </w:rPr>
-        <w:t xml:space="preserve"> cores. PhreeqcRM is written in C++, but interfaces allow methods to be called from C or Fortran90. By using the PhreeqcRM reaction module, an existing multicomponent transport simulator can be extended to simulate a wide range of geochemical reactions. </w:t>
+        <w:t xml:space="preserve"> cores. PhreeqcRM is written in C++, but interfaces allow methods to be called from C or Fortran90. By using the PhreeqcRM reaction module, a</w:t>
+      </w:r>
+      <w:bookmarkStart w:id="432" w:name="_GoBack"/>
+      <w:bookmarkEnd w:id="432"/>
+      <w:r>
+        <w:rPr>
+          <w:lang w:val="en-US"/>
+        </w:rPr>
+        <w:t xml:space="preserve">n existing multicomponent transport simulator can be extended to simulate a wide range of geochemical reactions. </w:t>
       </w:r>
     </w:p>
     <w:p>
@@ -30903,7 +32592,7 @@
       </w:r>
     </w:p>
   </w:comment>
-  <w:comment w:id="258" w:author="Laurin" w:date="2014-08-31T11:15:00Z" w:initials="L">
+  <w:comment w:id="352" w:author="Laurin" w:date="2014-08-31T11:15:00Z" w:initials="L">
     <w:p>
       <w:pPr>
         <w:pStyle w:val="CommentText"/>
@@ -31038,7 +32727,7 @@
           <w:rPr>
             <w:noProof/>
           </w:rPr>
-          <w:t>33</w:t>
+          <w:t>24</w:t>
         </w:r>
         <w:r>
           <w:rPr>
@@ -33859,7 +35548,7 @@
 </file>
 
 <file path=customXml/itemProps1.xml><?xml version="1.0" encoding="utf-8"?>
-<ds:datastoreItem xmlns:ds="http://schemas.openxmlformats.org/officeDocument/2006/customXml" ds:itemID="{C3FC0E53-8500-4A2D-AD61-5ADD10451CBB}">
+<ds:datastoreItem xmlns:ds="http://schemas.openxmlformats.org/officeDocument/2006/customXml" ds:itemID="{528A0A19-40C7-418B-863D-A70CCC1D1D43}">
   <ds:schemaRefs>
     <ds:schemaRef ds:uri="http://schemas.openxmlformats.org/officeDocument/2006/bibliography"/>
   </ds:schemaRefs>

</xml_diff>